<commit_message>
Bao Cao Do AN Tot Nghiep
</commit_message>
<xml_diff>
--- a/BaoCao/8_BAOCAO_DOANTOTNGHIEP.docx
+++ b/BaoCao/8_BAOCAO_DOANTOTNGHIEP.docx
@@ -2637,10 +2637,8 @@
           <w:ilvl w:val="0"/>
           <w:numId w:val="0"/>
         </w:numPr>
-        <w:tabs>
-          <w:tab w:val="left" w:pos="425"/>
-        </w:tabs>
-        <w:spacing w:after="0" w:line="360" w:lineRule="auto"/>
+        <w:spacing w:line="360" w:lineRule="auto"/>
+        <w:ind w:left="420" w:leftChars="0"/>
         <w:jc w:val="both"/>
         <w:rPr>
           <w:rFonts w:ascii="Times New Roman" w:hAnsi="Times New Roman"/>
@@ -2651,6 +2649,38 @@
           <w:lang w:val="en-US"/>
         </w:rPr>
       </w:pPr>
+      <w:r>
+        <w:rPr>
+          <w:rFonts w:ascii="Times New Roman" w:hAnsi="Times New Roman"/>
+          <w:b/>
+          <w:bCs/>
+          <w:sz w:val="26"/>
+          <w:szCs w:val="26"/>
+          <w:lang w:val="en-US"/>
+        </w:rPr>
+        <w:br w:type="page"/>
+      </w:r>
+    </w:p>
+    <w:p>
+      <w:pPr>
+        <w:spacing w:line="360" w:lineRule="auto"/>
+        <w:jc w:val="center"/>
+        <w:rPr>
+          <w:rFonts w:ascii="Times New Roman" w:hAnsi="Times New Roman"/>
+          <w:b/>
+          <w:sz w:val="26"/>
+          <w:szCs w:val="26"/>
+        </w:rPr>
+      </w:pPr>
+      <w:r>
+        <w:rPr>
+          <w:rFonts w:ascii="Times New Roman" w:hAnsi="Times New Roman"/>
+          <w:b/>
+          <w:sz w:val="26"/>
+          <w:szCs w:val="26"/>
+        </w:rPr>
+        <w:t>CHƯƠNG 3: MÔ TẢ BÀI TOÁN VÀ PHÂN TÍCH CƠ SỞ DỮ LIỆU</w:t>
+      </w:r>
     </w:p>
     <w:p>
       <w:pPr>
@@ -2658,10 +2688,8 @@
           <w:ilvl w:val="0"/>
           <w:numId w:val="0"/>
         </w:numPr>
-        <w:tabs>
-          <w:tab w:val="left" w:pos="425"/>
-        </w:tabs>
-        <w:spacing w:after="0" w:line="360" w:lineRule="auto"/>
+        <w:spacing w:line="360" w:lineRule="auto"/>
+        <w:ind w:left="420" w:leftChars="0"/>
         <w:jc w:val="both"/>
         <w:rPr>
           <w:rFonts w:ascii="Times New Roman" w:hAnsi="Times New Roman"/>
@@ -2672,6 +2700,2161 @@
           <w:lang w:val="en-US"/>
         </w:rPr>
       </w:pPr>
+    </w:p>
+    <w:p>
+      <w:pPr>
+        <w:numPr>
+          <w:ilvl w:val="0"/>
+          <w:numId w:val="10"/>
+        </w:numPr>
+        <w:spacing w:after="0" w:line="360" w:lineRule="auto"/>
+        <w:ind w:left="-420" w:leftChars="0" w:firstLine="720" w:firstLineChars="0"/>
+        <w:jc w:val="both"/>
+        <w:rPr>
+          <w:rFonts w:ascii="Times New Roman" w:hAnsi="Times New Roman"/>
+          <w:b/>
+          <w:bCs/>
+          <w:sz w:val="26"/>
+          <w:szCs w:val="26"/>
+          <w:lang w:val="en-US"/>
+        </w:rPr>
+      </w:pPr>
+      <w:r>
+        <w:rPr>
+          <w:rFonts w:ascii="Times New Roman" w:hAnsi="Times New Roman"/>
+          <w:b/>
+          <w:bCs/>
+          <w:sz w:val="26"/>
+          <w:szCs w:val="26"/>
+          <w:lang w:val="en-US"/>
+        </w:rPr>
+        <w:t>Sơ lược các nhân tố sử dụng website và quyền hạn:</w:t>
+      </w:r>
+    </w:p>
+    <w:p>
+      <w:pPr>
+        <w:pStyle w:val="18"/>
+        <w:autoSpaceDE w:val="0"/>
+        <w:autoSpaceDN w:val="0"/>
+        <w:adjustRightInd w:val="0"/>
+        <w:spacing w:after="0" w:line="360" w:lineRule="auto"/>
+        <w:ind w:left="1080"/>
+        <w:jc w:val="both"/>
+        <w:rPr>
+          <w:rFonts w:ascii="Times New Roman" w:hAnsi="Times New Roman"/>
+          <w:sz w:val="26"/>
+          <w:szCs w:val="26"/>
+        </w:rPr>
+      </w:pPr>
+      <w:r>
+        <w:rPr>
+          <w:rFonts w:ascii="Times New Roman" w:hAnsi="Times New Roman"/>
+          <w:sz w:val="26"/>
+          <w:szCs w:val="26"/>
+        </w:rPr>
+        <mc:AlternateContent>
+          <mc:Choice Requires="wpg">
+            <w:drawing>
+              <wp:anchor distT="0" distB="0" distL="114300" distR="114300" simplePos="0" relativeHeight="250828800" behindDoc="0" locked="0" layoutInCell="1" allowOverlap="1">
+                <wp:simplePos x="0" y="0"/>
+                <wp:positionH relativeFrom="column">
+                  <wp:posOffset>321310</wp:posOffset>
+                </wp:positionH>
+                <wp:positionV relativeFrom="paragraph">
+                  <wp:posOffset>49530</wp:posOffset>
+                </wp:positionV>
+                <wp:extent cx="5615305" cy="2571750"/>
+                <wp:effectExtent l="4445" t="5080" r="19050" b="13970"/>
+                <wp:wrapNone/>
+                <wp:docPr id="16" name="Group 50"/>
+                <wp:cNvGraphicFramePr/>
+                <a:graphic xmlns:a="http://schemas.openxmlformats.org/drawingml/2006/main">
+                  <a:graphicData uri="http://schemas.microsoft.com/office/word/2010/wordprocessingGroup">
+                    <wpg:wgp>
+                      <wpg:cNvGrpSpPr/>
+                      <wpg:grpSpPr>
+                        <a:xfrm>
+                          <a:off x="0" y="0"/>
+                          <a:ext cx="5615305" cy="2571750"/>
+                          <a:chOff x="1980" y="6347"/>
+                          <a:chExt cx="10080" cy="4050"/>
+                        </a:xfrm>
+                      </wpg:grpSpPr>
+                      <wps:wsp>
+                        <wps:cNvPr id="153" name="Oval 51"/>
+                        <wps:cNvSpPr>
+                          <a:spLocks noChangeArrowheads="1"/>
+                        </wps:cNvSpPr>
+                        <wps:spPr bwMode="auto">
+                          <a:xfrm>
+                            <a:off x="1980" y="7337"/>
+                            <a:ext cx="1800" cy="2160"/>
+                          </a:xfrm>
+                          <a:prstGeom prst="ellipse">
+                            <a:avLst/>
+                          </a:prstGeom>
+                          <a:solidFill>
+                            <a:srgbClr val="FFFFFF"/>
+                          </a:solidFill>
+                          <a:ln w="9525">
+                            <a:solidFill>
+                              <a:srgbClr val="000000"/>
+                            </a:solidFill>
+                            <a:round/>
+                          </a:ln>
+                        </wps:spPr>
+                        <wps:txbx>
+                          <w:txbxContent>
+                            <w:p>
+                              <w:pPr>
+                                <w:jc w:val="center"/>
+                                <w:rPr>
+                                  <w:rFonts w:ascii="Times New Roman" w:hAnsi="Times New Roman"/>
+                                  <w:lang w:val="en-US"/>
+                                </w:rPr>
+                              </w:pPr>
+                              <w:r>
+                                <w:rPr>
+                                  <w:rFonts w:ascii="Times New Roman" w:hAnsi="Times New Roman"/>
+                                  <w:lang w:val="en-US"/>
+                                </w:rPr>
+                                <w:t>Khách Hàng</w:t>
+                              </w:r>
+                            </w:p>
+                          </w:txbxContent>
+                        </wps:txbx>
+                        <wps:bodyPr rot="0" vert="horz" wrap="square" lIns="91440" tIns="45720" rIns="91440" bIns="45720" anchor="t" anchorCtr="0" upright="1">
+                          <a:noAutofit/>
+                        </wps:bodyPr>
+                      </wps:wsp>
+                      <wps:wsp>
+                        <wps:cNvPr id="154" name="Rectangle 52"/>
+                        <wps:cNvSpPr>
+                          <a:spLocks noChangeArrowheads="1"/>
+                        </wps:cNvSpPr>
+                        <wps:spPr bwMode="auto">
+                          <a:xfrm>
+                            <a:off x="7020" y="6347"/>
+                            <a:ext cx="5040" cy="405"/>
+                          </a:xfrm>
+                          <a:prstGeom prst="rect">
+                            <a:avLst/>
+                          </a:prstGeom>
+                          <a:solidFill>
+                            <a:srgbClr val="FFFFFF"/>
+                          </a:solidFill>
+                          <a:ln w="9525">
+                            <a:solidFill>
+                              <a:srgbClr val="000000"/>
+                            </a:solidFill>
+                            <a:miter lim="800000"/>
+                          </a:ln>
+                        </wps:spPr>
+                        <wps:txbx>
+                          <w:txbxContent>
+                            <w:p>
+                              <w:pPr>
+                                <w:rPr>
+                                  <w:rFonts w:ascii="Times New Roman" w:hAnsi="Times New Roman"/>
+                                </w:rPr>
+                              </w:pPr>
+                              <w:r>
+                                <w:rPr>
+                                  <w:rFonts w:ascii="Times New Roman" w:hAnsi="Times New Roman"/>
+                                </w:rPr>
+                                <w:t>Xem thông tin sản phẩm, giá, số lượng</w:t>
+                              </w:r>
+                            </w:p>
+                          </w:txbxContent>
+                        </wps:txbx>
+                        <wps:bodyPr rot="0" vert="horz" wrap="square" lIns="91440" tIns="45720" rIns="91440" bIns="45720" anchor="t" anchorCtr="0" upright="1">
+                          <a:noAutofit/>
+                        </wps:bodyPr>
+                      </wps:wsp>
+                      <wps:wsp>
+                        <wps:cNvPr id="155" name="Rectangle 53"/>
+                        <wps:cNvSpPr>
+                          <a:spLocks noChangeArrowheads="1"/>
+                        </wps:cNvSpPr>
+                        <wps:spPr bwMode="auto">
+                          <a:xfrm>
+                            <a:off x="7020" y="6932"/>
+                            <a:ext cx="5040" cy="405"/>
+                          </a:xfrm>
+                          <a:prstGeom prst="rect">
+                            <a:avLst/>
+                          </a:prstGeom>
+                          <a:solidFill>
+                            <a:srgbClr val="FFFFFF"/>
+                          </a:solidFill>
+                          <a:ln w="9525">
+                            <a:solidFill>
+                              <a:srgbClr val="000000"/>
+                            </a:solidFill>
+                            <a:miter lim="800000"/>
+                          </a:ln>
+                        </wps:spPr>
+                        <wps:txbx>
+                          <w:txbxContent>
+                            <w:p>
+                              <w:pPr>
+                                <w:rPr>
+                                  <w:rFonts w:ascii="Times New Roman" w:hAnsi="Times New Roman"/>
+                                  <w:lang w:val="en-US"/>
+                                </w:rPr>
+                              </w:pPr>
+                              <w:r>
+                                <w:rPr>
+                                  <w:rFonts w:ascii="Times New Roman" w:hAnsi="Times New Roman"/>
+                                  <w:lang w:val="en-US"/>
+                                </w:rPr>
+                                <w:t>Xem thông tin tài khoản của mình</w:t>
+                              </w:r>
+                            </w:p>
+                          </w:txbxContent>
+                        </wps:txbx>
+                        <wps:bodyPr rot="0" vert="horz" wrap="square" lIns="91440" tIns="45720" rIns="91440" bIns="45720" anchor="t" anchorCtr="0" upright="1">
+                          <a:noAutofit/>
+                        </wps:bodyPr>
+                      </wps:wsp>
+                      <wps:wsp>
+                        <wps:cNvPr id="156" name="Rectangle 54"/>
+                        <wps:cNvSpPr>
+                          <a:spLocks noChangeArrowheads="1"/>
+                        </wps:cNvSpPr>
+                        <wps:spPr bwMode="auto">
+                          <a:xfrm>
+                            <a:off x="7020" y="7471"/>
+                            <a:ext cx="5040" cy="560"/>
+                          </a:xfrm>
+                          <a:prstGeom prst="rect">
+                            <a:avLst/>
+                          </a:prstGeom>
+                          <a:solidFill>
+                            <a:srgbClr val="FFFFFF"/>
+                          </a:solidFill>
+                          <a:ln w="9525">
+                            <a:solidFill>
+                              <a:srgbClr val="000000"/>
+                            </a:solidFill>
+                            <a:miter lim="800000"/>
+                          </a:ln>
+                        </wps:spPr>
+                        <wps:txbx>
+                          <w:txbxContent>
+                            <w:p>
+                              <w:pPr>
+                                <w:rPr>
+                                  <w:rFonts w:ascii="Times New Roman" w:hAnsi="Times New Roman"/>
+                                </w:rPr>
+                              </w:pPr>
+                              <w:r>
+                                <w:rPr>
+                                  <w:rFonts w:ascii="Times New Roman" w:hAnsi="Times New Roman"/>
+                                </w:rPr>
+                                <w:t>Xem các khuyến mãi trên website</w:t>
+                              </w:r>
+                            </w:p>
+                          </w:txbxContent>
+                        </wps:txbx>
+                        <wps:bodyPr rot="0" vert="horz" wrap="square" lIns="91440" tIns="45720" rIns="91440" bIns="45720" anchor="t" anchorCtr="0" upright="1">
+                          <a:noAutofit/>
+                        </wps:bodyPr>
+                      </wps:wsp>
+                      <wps:wsp>
+                        <wps:cNvPr id="158" name="Line 56"/>
+                        <wps:cNvCnPr/>
+                        <wps:spPr bwMode="auto">
+                          <a:xfrm>
+                            <a:off x="5220" y="6571"/>
+                            <a:ext cx="1800" cy="0"/>
+                          </a:xfrm>
+                          <a:prstGeom prst="line">
+                            <a:avLst/>
+                          </a:prstGeom>
+                          <a:noFill/>
+                          <a:ln w="9525">
+                            <a:solidFill>
+                              <a:srgbClr val="000000"/>
+                            </a:solidFill>
+                            <a:round/>
+                            <a:tailEnd type="triangle" w="med" len="med"/>
+                          </a:ln>
+                        </wps:spPr>
+                        <wps:bodyPr/>
+                      </wps:wsp>
+                      <wps:wsp>
+                        <wps:cNvPr id="159" name="Line 57"/>
+                        <wps:cNvCnPr/>
+                        <wps:spPr bwMode="auto">
+                          <a:xfrm>
+                            <a:off x="5220" y="7112"/>
+                            <a:ext cx="1800" cy="0"/>
+                          </a:xfrm>
+                          <a:prstGeom prst="line">
+                            <a:avLst/>
+                          </a:prstGeom>
+                          <a:noFill/>
+                          <a:ln w="9525">
+                            <a:solidFill>
+                              <a:srgbClr val="000000"/>
+                            </a:solidFill>
+                            <a:round/>
+                            <a:tailEnd type="triangle" w="med" len="med"/>
+                          </a:ln>
+                        </wps:spPr>
+                        <wps:bodyPr/>
+                      </wps:wsp>
+                      <wps:wsp>
+                        <wps:cNvPr id="160" name="Line 58"/>
+                        <wps:cNvCnPr/>
+                        <wps:spPr bwMode="auto">
+                          <a:xfrm>
+                            <a:off x="5220" y="7832"/>
+                            <a:ext cx="1800" cy="0"/>
+                          </a:xfrm>
+                          <a:prstGeom prst="line">
+                            <a:avLst/>
+                          </a:prstGeom>
+                          <a:noFill/>
+                          <a:ln w="9525">
+                            <a:solidFill>
+                              <a:srgbClr val="000000"/>
+                            </a:solidFill>
+                            <a:round/>
+                            <a:tailEnd type="triangle" w="med" len="med"/>
+                          </a:ln>
+                        </wps:spPr>
+                        <wps:bodyPr/>
+                      </wps:wsp>
+                      <wps:wsp>
+                        <wps:cNvPr id="162" name="Rectangle 60"/>
+                        <wps:cNvSpPr>
+                          <a:spLocks noChangeArrowheads="1"/>
+                        </wps:cNvSpPr>
+                        <wps:spPr bwMode="auto">
+                          <a:xfrm>
+                            <a:off x="7020" y="8912"/>
+                            <a:ext cx="5040" cy="405"/>
+                          </a:xfrm>
+                          <a:prstGeom prst="rect">
+                            <a:avLst/>
+                          </a:prstGeom>
+                          <a:solidFill>
+                            <a:srgbClr val="FFFFFF"/>
+                          </a:solidFill>
+                          <a:ln w="9525">
+                            <a:solidFill>
+                              <a:srgbClr val="000000"/>
+                            </a:solidFill>
+                            <a:miter lim="800000"/>
+                          </a:ln>
+                        </wps:spPr>
+                        <wps:txbx>
+                          <w:txbxContent>
+                            <w:p>
+                              <w:pPr>
+                                <w:rPr>
+                                  <w:lang w:val="en-US"/>
+                                </w:rPr>
+                              </w:pPr>
+                              <w:r>
+                                <w:rPr>
+                                  <w:rFonts w:ascii="Times New Roman" w:hAnsi="Times New Roman"/>
+                                </w:rPr>
+                                <w:t>Quản lý (xóa,sửa ) đơn đặt hàng</w:t>
+                              </w:r>
+                              <w:r>
+                                <w:rPr>
+                                  <w:rFonts w:ascii="Times New Roman" w:hAnsi="Times New Roman"/>
+                                  <w:lang w:val="en-US"/>
+                                </w:rPr>
+                                <w:t xml:space="preserve"> </w:t>
+                              </w:r>
+                            </w:p>
+                          </w:txbxContent>
+                        </wps:txbx>
+                        <wps:bodyPr rot="0" vert="horz" wrap="square" lIns="91440" tIns="45720" rIns="91440" bIns="45720" anchor="t" anchorCtr="0" upright="1">
+                          <a:noAutofit/>
+                        </wps:bodyPr>
+                      </wps:wsp>
+                      <wps:wsp>
+                        <wps:cNvPr id="163" name="Rectangle 61"/>
+                        <wps:cNvSpPr>
+                          <a:spLocks noChangeArrowheads="1"/>
+                        </wps:cNvSpPr>
+                        <wps:spPr bwMode="auto">
+                          <a:xfrm>
+                            <a:off x="7020" y="9452"/>
+                            <a:ext cx="5040" cy="405"/>
+                          </a:xfrm>
+                          <a:prstGeom prst="rect">
+                            <a:avLst/>
+                          </a:prstGeom>
+                          <a:solidFill>
+                            <a:srgbClr val="FFFFFF"/>
+                          </a:solidFill>
+                          <a:ln w="9525">
+                            <a:solidFill>
+                              <a:srgbClr val="000000"/>
+                            </a:solidFill>
+                            <a:miter lim="800000"/>
+                          </a:ln>
+                        </wps:spPr>
+                        <wps:txbx>
+                          <w:txbxContent>
+                            <w:p>
+                              <w:pPr>
+                                <w:rPr>
+                                  <w:rFonts w:hint="default" w:ascii="Times New Roman" w:hAnsi="Times New Roman" w:cs="Times New Roman"/>
+                                  <w:sz w:val="24"/>
+                                  <w:szCs w:val="24"/>
+                                  <w:lang w:val="en-US"/>
+                                </w:rPr>
+                              </w:pPr>
+                              <w:r>
+                                <w:rPr>
+                                  <w:rFonts w:hint="default" w:ascii="Times New Roman" w:hAnsi="Times New Roman" w:cs="Times New Roman"/>
+                                  <w:sz w:val="24"/>
+                                  <w:szCs w:val="24"/>
+                                  <w:lang w:val="en-US"/>
+                                </w:rPr>
+                                <w:t>Thêm xóa sửa giỏ hàng</w:t>
+                              </w:r>
+                            </w:p>
+                          </w:txbxContent>
+                        </wps:txbx>
+                        <wps:bodyPr rot="0" vert="horz" wrap="square" lIns="91440" tIns="45720" rIns="91440" bIns="45720" anchor="t" anchorCtr="0" upright="1">
+                          <a:noAutofit/>
+                        </wps:bodyPr>
+                      </wps:wsp>
+                      <wps:wsp>
+                        <wps:cNvPr id="164" name="Rectangle 62"/>
+                        <wps:cNvSpPr>
+                          <a:spLocks noChangeArrowheads="1"/>
+                        </wps:cNvSpPr>
+                        <wps:spPr bwMode="auto">
+                          <a:xfrm>
+                            <a:off x="7020" y="9992"/>
+                            <a:ext cx="5040" cy="405"/>
+                          </a:xfrm>
+                          <a:prstGeom prst="rect">
+                            <a:avLst/>
+                          </a:prstGeom>
+                          <a:solidFill>
+                            <a:srgbClr val="FFFFFF"/>
+                          </a:solidFill>
+                          <a:ln w="9525">
+                            <a:solidFill>
+                              <a:srgbClr val="000000"/>
+                            </a:solidFill>
+                            <a:miter lim="800000"/>
+                          </a:ln>
+                        </wps:spPr>
+                        <wps:txbx>
+                          <w:txbxContent>
+                            <w:p>
+                              <w:pPr>
+                                <w:rPr>
+                                  <w:lang w:val="en-US"/>
+                                </w:rPr>
+                              </w:pPr>
+                              <w:r>
+                                <w:rPr>
+                                  <w:rFonts w:ascii="Times New Roman" w:hAnsi="Times New Roman"/>
+                                  <w:lang w:val="en-US"/>
+                                </w:rPr>
+                                <w:t>Thanh toán</w:t>
+                              </w:r>
+                            </w:p>
+                          </w:txbxContent>
+                        </wps:txbx>
+                        <wps:bodyPr rot="0" vert="horz" wrap="square" lIns="91440" tIns="45720" rIns="91440" bIns="45720" anchor="t" anchorCtr="0" upright="1">
+                          <a:noAutofit/>
+                        </wps:bodyPr>
+                      </wps:wsp>
+                      <wps:wsp>
+                        <wps:cNvPr id="165" name="Line 63"/>
+                        <wps:cNvCnPr/>
+                        <wps:spPr bwMode="auto">
+                          <a:xfrm>
+                            <a:off x="5220" y="9092"/>
+                            <a:ext cx="1800" cy="0"/>
+                          </a:xfrm>
+                          <a:prstGeom prst="line">
+                            <a:avLst/>
+                          </a:prstGeom>
+                          <a:noFill/>
+                          <a:ln w="9525">
+                            <a:solidFill>
+                              <a:srgbClr val="000000"/>
+                            </a:solidFill>
+                            <a:round/>
+                            <a:tailEnd type="triangle" w="med" len="med"/>
+                          </a:ln>
+                        </wps:spPr>
+                        <wps:bodyPr/>
+                      </wps:wsp>
+                      <wps:wsp>
+                        <wps:cNvPr id="166" name="Line 64"/>
+                        <wps:cNvCnPr/>
+                        <wps:spPr bwMode="auto">
+                          <a:xfrm>
+                            <a:off x="5220" y="9632"/>
+                            <a:ext cx="1800" cy="0"/>
+                          </a:xfrm>
+                          <a:prstGeom prst="line">
+                            <a:avLst/>
+                          </a:prstGeom>
+                          <a:noFill/>
+                          <a:ln w="9525">
+                            <a:solidFill>
+                              <a:srgbClr val="000000"/>
+                            </a:solidFill>
+                            <a:round/>
+                            <a:tailEnd type="triangle" w="med" len="med"/>
+                          </a:ln>
+                        </wps:spPr>
+                        <wps:bodyPr/>
+                      </wps:wsp>
+                      <wps:wsp>
+                        <wps:cNvPr id="167" name="Line 65"/>
+                        <wps:cNvCnPr/>
+                        <wps:spPr bwMode="auto">
+                          <a:xfrm>
+                            <a:off x="5220" y="10172"/>
+                            <a:ext cx="1800" cy="0"/>
+                          </a:xfrm>
+                          <a:prstGeom prst="line">
+                            <a:avLst/>
+                          </a:prstGeom>
+                          <a:noFill/>
+                          <a:ln w="9525">
+                            <a:solidFill>
+                              <a:srgbClr val="000000"/>
+                            </a:solidFill>
+                            <a:round/>
+                            <a:tailEnd type="triangle" w="med" len="med"/>
+                          </a:ln>
+                        </wps:spPr>
+                        <wps:bodyPr/>
+                      </wps:wsp>
+                      <wps:wsp>
+                        <wps:cNvPr id="1012" name="Line 58"/>
+                        <wps:cNvCnPr/>
+                        <wps:spPr bwMode="auto">
+                          <a:xfrm>
+                            <a:off x="5224" y="8373"/>
+                            <a:ext cx="1800" cy="0"/>
+                          </a:xfrm>
+                          <a:prstGeom prst="line">
+                            <a:avLst/>
+                          </a:prstGeom>
+                          <a:noFill/>
+                          <a:ln w="9525">
+                            <a:solidFill>
+                              <a:srgbClr val="000000"/>
+                            </a:solidFill>
+                            <a:round/>
+                            <a:tailEnd type="triangle" w="med" len="med"/>
+                          </a:ln>
+                        </wps:spPr>
+                        <wps:bodyPr/>
+                      </wps:wsp>
+                    </wpg:wgp>
+                  </a:graphicData>
+                </a:graphic>
+              </wp:anchor>
+            </w:drawing>
+          </mc:Choice>
+          <mc:Fallback>
+            <w:pict>
+              <v:group id="Group 50" o:spid="_x0000_s1026" o:spt="203" style="position:absolute;left:0pt;margin-left:25.3pt;margin-top:3.9pt;height:202.5pt;width:442.15pt;z-index:250828800;mso-width-relative:page;mso-height-relative:page;" coordorigin="1980,6347" coordsize="10080,4050" o:gfxdata="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">
+                <o:lock v:ext="edit" aspectratio="f"/>
+                <v:shape id="Oval 51" o:spid="_x0000_s1026" o:spt="3" type="#_x0000_t3" style="position:absolute;left:1980;top:7337;height:2160;width:1800;" fillcolor="#FFFFFF" filled="t" stroked="t" coordsize="21600,21600" o:gfxdata="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">
+                  <v:fill on="t" focussize="0,0"/>
+                  <v:stroke color="#000000" joinstyle="round"/>
+                  <v:imagedata o:title=""/>
+                  <o:lock v:ext="edit" aspectratio="f"/>
+                  <v:textbox>
+                    <w:txbxContent>
+                      <w:p>
+                        <w:pPr>
+                          <w:jc w:val="center"/>
+                          <w:rPr>
+                            <w:rFonts w:ascii="Times New Roman" w:hAnsi="Times New Roman"/>
+                            <w:lang w:val="en-US"/>
+                          </w:rPr>
+                        </w:pPr>
+                        <w:r>
+                          <w:rPr>
+                            <w:rFonts w:ascii="Times New Roman" w:hAnsi="Times New Roman"/>
+                            <w:lang w:val="en-US"/>
+                          </w:rPr>
+                          <w:t>Khách Hàng</w:t>
+                        </w:r>
+                      </w:p>
+                    </w:txbxContent>
+                  </v:textbox>
+                </v:shape>
+                <v:rect id="Rectangle 52" o:spid="_x0000_s1026" o:spt="1" style="position:absolute;left:7020;top:6347;height:405;width:5040;" fillcolor="#FFFFFF" filled="t" stroked="t" coordsize="21600,21600" o:gfxdata="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">
+                  <v:fill on="t" focussize="0,0"/>
+                  <v:stroke color="#000000" miterlimit="8" joinstyle="miter"/>
+                  <v:imagedata o:title=""/>
+                  <o:lock v:ext="edit" aspectratio="f"/>
+                  <v:textbox>
+                    <w:txbxContent>
+                      <w:p>
+                        <w:pPr>
+                          <w:rPr>
+                            <w:rFonts w:ascii="Times New Roman" w:hAnsi="Times New Roman"/>
+                          </w:rPr>
+                        </w:pPr>
+                        <w:r>
+                          <w:rPr>
+                            <w:rFonts w:ascii="Times New Roman" w:hAnsi="Times New Roman"/>
+                          </w:rPr>
+                          <w:t>Xem thông tin sản phẩm, giá, số lượng</w:t>
+                        </w:r>
+                      </w:p>
+                    </w:txbxContent>
+                  </v:textbox>
+                </v:rect>
+                <v:rect id="Rectangle 53" o:spid="_x0000_s1026" o:spt="1" style="position:absolute;left:7020;top:6932;height:405;width:5040;" fillcolor="#FFFFFF" filled="t" stroked="t" coordsize="21600,21600" o:gfxdata="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">
+                  <v:fill on="t" focussize="0,0"/>
+                  <v:stroke color="#000000" miterlimit="8" joinstyle="miter"/>
+                  <v:imagedata o:title=""/>
+                  <o:lock v:ext="edit" aspectratio="f"/>
+                  <v:textbox>
+                    <w:txbxContent>
+                      <w:p>
+                        <w:pPr>
+                          <w:rPr>
+                            <w:rFonts w:ascii="Times New Roman" w:hAnsi="Times New Roman"/>
+                            <w:lang w:val="en-US"/>
+                          </w:rPr>
+                        </w:pPr>
+                        <w:r>
+                          <w:rPr>
+                            <w:rFonts w:ascii="Times New Roman" w:hAnsi="Times New Roman"/>
+                            <w:lang w:val="en-US"/>
+                          </w:rPr>
+                          <w:t>Xem thông tin tài khoản của mình</w:t>
+                        </w:r>
+                      </w:p>
+                    </w:txbxContent>
+                  </v:textbox>
+                </v:rect>
+                <v:rect id="Rectangle 54" o:spid="_x0000_s1026" o:spt="1" style="position:absolute;left:7020;top:7471;height:560;width:5040;" fillcolor="#FFFFFF" filled="t" stroked="t" coordsize="21600,21600" o:gfxdata="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">
+                  <v:fill on="t" focussize="0,0"/>
+                  <v:stroke color="#000000" miterlimit="8" joinstyle="miter"/>
+                  <v:imagedata o:title=""/>
+                  <o:lock v:ext="edit" aspectratio="f"/>
+                  <v:textbox>
+                    <w:txbxContent>
+                      <w:p>
+                        <w:pPr>
+                          <w:rPr>
+                            <w:rFonts w:ascii="Times New Roman" w:hAnsi="Times New Roman"/>
+                          </w:rPr>
+                        </w:pPr>
+                        <w:r>
+                          <w:rPr>
+                            <w:rFonts w:ascii="Times New Roman" w:hAnsi="Times New Roman"/>
+                          </w:rPr>
+                          <w:t>Xem các khuyến mãi trên website</w:t>
+                        </w:r>
+                      </w:p>
+                    </w:txbxContent>
+                  </v:textbox>
+                </v:rect>
+                <v:line id="Line 56" o:spid="_x0000_s1026" o:spt="20" style="position:absolute;left:5220;top:6571;height:0;width:1800;" filled="f" stroked="t" coordsize="21600,21600" o:gfxdata="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">
+                  <v:fill on="f" focussize="0,0"/>
+                  <v:stroke color="#000000" joinstyle="round" endarrow="block"/>
+                  <v:imagedata o:title=""/>
+                  <o:lock v:ext="edit" aspectratio="f"/>
+                </v:line>
+                <v:line id="Line 57" o:spid="_x0000_s1026" o:spt="20" style="position:absolute;left:5220;top:7112;height:0;width:1800;" filled="f" stroked="t" coordsize="21600,21600" o:gfxdata="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">
+                  <v:fill on="f" focussize="0,0"/>
+                  <v:stroke color="#000000" joinstyle="round" endarrow="block"/>
+                  <v:imagedata o:title=""/>
+                  <o:lock v:ext="edit" aspectratio="f"/>
+                </v:line>
+                <v:line id="Line 58" o:spid="_x0000_s1026" o:spt="20" style="position:absolute;left:5220;top:7832;height:0;width:1800;" filled="f" stroked="t" coordsize="21600,21600" o:gfxdata="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">
+                  <v:fill on="f" focussize="0,0"/>
+                  <v:stroke color="#000000" joinstyle="round" endarrow="block"/>
+                  <v:imagedata o:title=""/>
+                  <o:lock v:ext="edit" aspectratio="f"/>
+                </v:line>
+                <v:rect id="Rectangle 60" o:spid="_x0000_s1026" o:spt="1" style="position:absolute;left:7020;top:8912;height:405;width:5040;" fillcolor="#FFFFFF" filled="t" stroked="t" coordsize="21600,21600" o:gfxdata="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">
+                  <v:fill on="t" focussize="0,0"/>
+                  <v:stroke color="#000000" miterlimit="8" joinstyle="miter"/>
+                  <v:imagedata o:title=""/>
+                  <o:lock v:ext="edit" aspectratio="f"/>
+                  <v:textbox>
+                    <w:txbxContent>
+                      <w:p>
+                        <w:pPr>
+                          <w:rPr>
+                            <w:lang w:val="en-US"/>
+                          </w:rPr>
+                        </w:pPr>
+                        <w:r>
+                          <w:rPr>
+                            <w:rFonts w:ascii="Times New Roman" w:hAnsi="Times New Roman"/>
+                          </w:rPr>
+                          <w:t>Quản lý (xóa,sửa ) đơn đặt hàng</w:t>
+                        </w:r>
+                        <w:r>
+                          <w:rPr>
+                            <w:rFonts w:ascii="Times New Roman" w:hAnsi="Times New Roman"/>
+                            <w:lang w:val="en-US"/>
+                          </w:rPr>
+                          <w:t xml:space="preserve"> </w:t>
+                        </w:r>
+                      </w:p>
+                    </w:txbxContent>
+                  </v:textbox>
+                </v:rect>
+                <v:rect id="Rectangle 61" o:spid="_x0000_s1026" o:spt="1" style="position:absolute;left:7020;top:9452;height:405;width:5040;" fillcolor="#FFFFFF" filled="t" stroked="t" coordsize="21600,21600" o:gfxdata="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">
+                  <v:fill on="t" focussize="0,0"/>
+                  <v:stroke color="#000000" miterlimit="8" joinstyle="miter"/>
+                  <v:imagedata o:title=""/>
+                  <o:lock v:ext="edit" aspectratio="f"/>
+                  <v:textbox>
+                    <w:txbxContent>
+                      <w:p>
+                        <w:pPr>
+                          <w:rPr>
+                            <w:rFonts w:hint="default" w:ascii="Times New Roman" w:hAnsi="Times New Roman" w:cs="Times New Roman"/>
+                            <w:sz w:val="24"/>
+                            <w:szCs w:val="24"/>
+                            <w:lang w:val="en-US"/>
+                          </w:rPr>
+                        </w:pPr>
+                        <w:r>
+                          <w:rPr>
+                            <w:rFonts w:hint="default" w:ascii="Times New Roman" w:hAnsi="Times New Roman" w:cs="Times New Roman"/>
+                            <w:sz w:val="24"/>
+                            <w:szCs w:val="24"/>
+                            <w:lang w:val="en-US"/>
+                          </w:rPr>
+                          <w:t>Thêm xóa sửa giỏ hàng</w:t>
+                        </w:r>
+                      </w:p>
+                    </w:txbxContent>
+                  </v:textbox>
+                </v:rect>
+                <v:rect id="Rectangle 62" o:spid="_x0000_s1026" o:spt="1" style="position:absolute;left:7020;top:9992;height:405;width:5040;" fillcolor="#FFFFFF" filled="t" stroked="t" coordsize="21600,21600" o:gfxdata="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">
+                  <v:fill on="t" focussize="0,0"/>
+                  <v:stroke color="#000000" miterlimit="8" joinstyle="miter"/>
+                  <v:imagedata o:title=""/>
+                  <o:lock v:ext="edit" aspectratio="f"/>
+                  <v:textbox>
+                    <w:txbxContent>
+                      <w:p>
+                        <w:pPr>
+                          <w:rPr>
+                            <w:lang w:val="en-US"/>
+                          </w:rPr>
+                        </w:pPr>
+                        <w:r>
+                          <w:rPr>
+                            <w:rFonts w:ascii="Times New Roman" w:hAnsi="Times New Roman"/>
+                            <w:lang w:val="en-US"/>
+                          </w:rPr>
+                          <w:t>Thanh toán</w:t>
+                        </w:r>
+                      </w:p>
+                    </w:txbxContent>
+                  </v:textbox>
+                </v:rect>
+                <v:line id="Line 63" o:spid="_x0000_s1026" o:spt="20" style="position:absolute;left:5220;top:9092;height:0;width:1800;" filled="f" stroked="t" coordsize="21600,21600" o:gfxdata="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">
+                  <v:fill on="f" focussize="0,0"/>
+                  <v:stroke color="#000000" joinstyle="round" endarrow="block"/>
+                  <v:imagedata o:title=""/>
+                  <o:lock v:ext="edit" aspectratio="f"/>
+                </v:line>
+                <v:line id="Line 64" o:spid="_x0000_s1026" o:spt="20" style="position:absolute;left:5220;top:9632;height:0;width:1800;" filled="f" stroked="t" coordsize="21600,21600" o:gfxdata="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">
+                  <v:fill on="f" focussize="0,0"/>
+                  <v:stroke color="#000000" joinstyle="round" endarrow="block"/>
+                  <v:imagedata o:title=""/>
+                  <o:lock v:ext="edit" aspectratio="f"/>
+                </v:line>
+                <v:line id="Line 65" o:spid="_x0000_s1026" o:spt="20" style="position:absolute;left:5220;top:10172;height:0;width:1800;" filled="f" stroked="t" coordsize="21600,21600" o:gfxdata="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">
+                  <v:fill on="f" focussize="0,0"/>
+                  <v:stroke color="#000000" joinstyle="round" endarrow="block"/>
+                  <v:imagedata o:title=""/>
+                  <o:lock v:ext="edit" aspectratio="f"/>
+                </v:line>
+                <v:line id="Line 58" o:spid="_x0000_s1026" o:spt="20" style="position:absolute;left:5224;top:8373;height:0;width:1800;" filled="f" stroked="t" coordsize="21600,21600" o:gfxdata="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">
+                  <v:fill on="f" focussize="0,0"/>
+                  <v:stroke color="#000000" joinstyle="round" endarrow="block"/>
+                  <v:imagedata o:title=""/>
+                  <o:lock v:ext="edit" aspectratio="f"/>
+                </v:line>
+              </v:group>
+            </w:pict>
+          </mc:Fallback>
+        </mc:AlternateContent>
+      </w:r>
+      <w:r>
+        <w:rPr>
+          <w:rFonts w:ascii="Times New Roman" w:hAnsi="Times New Roman"/>
+          <w:sz w:val="26"/>
+          <w:szCs w:val="26"/>
+        </w:rPr>
+        <mc:AlternateContent>
+          <mc:Choice Requires="wps">
+            <w:drawing>
+              <wp:anchor distT="0" distB="0" distL="114300" distR="114300" simplePos="0" relativeHeight="250827776" behindDoc="0" locked="0" layoutInCell="1" allowOverlap="1">
+                <wp:simplePos x="0" y="0"/>
+                <wp:positionH relativeFrom="column">
+                  <wp:posOffset>2125980</wp:posOffset>
+                </wp:positionH>
+                <wp:positionV relativeFrom="paragraph">
+                  <wp:posOffset>191770</wp:posOffset>
+                </wp:positionV>
+                <wp:extent cx="0" cy="2286000"/>
+                <wp:effectExtent l="4445" t="0" r="14605" b="0"/>
+                <wp:wrapNone/>
+                <wp:docPr id="151" name="Line 49"/>
+                <wp:cNvGraphicFramePr/>
+                <a:graphic xmlns:a="http://schemas.openxmlformats.org/drawingml/2006/main">
+                  <a:graphicData uri="http://schemas.microsoft.com/office/word/2010/wordprocessingShape">
+                    <wps:wsp>
+                      <wps:cNvCnPr/>
+                      <wps:spPr bwMode="auto">
+                        <a:xfrm>
+                          <a:off x="0" y="0"/>
+                          <a:ext cx="0" cy="2286000"/>
+                        </a:xfrm>
+                        <a:prstGeom prst="line">
+                          <a:avLst/>
+                        </a:prstGeom>
+                        <a:noFill/>
+                        <a:ln w="9525">
+                          <a:solidFill>
+                            <a:srgbClr val="000000"/>
+                          </a:solidFill>
+                          <a:round/>
+                        </a:ln>
+                      </wps:spPr>
+                      <wps:bodyPr/>
+                    </wps:wsp>
+                  </a:graphicData>
+                </a:graphic>
+              </wp:anchor>
+            </w:drawing>
+          </mc:Choice>
+          <mc:Fallback>
+            <w:pict>
+              <v:line id="Line 49" o:spid="_x0000_s1026" o:spt="20" style="position:absolute;left:0pt;margin-left:167.4pt;margin-top:15.1pt;height:180pt;width:0pt;z-index:250827776;mso-width-relative:page;mso-height-relative:page;" filled="f" stroked="t" coordsize="21600,21600" o:gfxdata="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">
+                <v:fill on="f" focussize="0,0"/>
+                <v:stroke color="#000000" joinstyle="round"/>
+                <v:imagedata o:title=""/>
+                <o:lock v:ext="edit" aspectratio="f"/>
+              </v:line>
+            </w:pict>
+          </mc:Fallback>
+        </mc:AlternateContent>
+      </w:r>
+    </w:p>
+    <w:p>
+      <w:pPr>
+        <w:pStyle w:val="18"/>
+        <w:autoSpaceDE w:val="0"/>
+        <w:autoSpaceDN w:val="0"/>
+        <w:adjustRightInd w:val="0"/>
+        <w:spacing w:after="0" w:line="360" w:lineRule="auto"/>
+        <w:ind w:left="1440"/>
+        <w:jc w:val="both"/>
+        <w:rPr>
+          <w:rFonts w:ascii="Times New Roman" w:hAnsi="Times New Roman"/>
+          <w:sz w:val="26"/>
+          <w:szCs w:val="26"/>
+        </w:rPr>
+      </w:pPr>
+    </w:p>
+    <w:p>
+      <w:pPr>
+        <w:pStyle w:val="18"/>
+        <w:autoSpaceDE w:val="0"/>
+        <w:autoSpaceDN w:val="0"/>
+        <w:adjustRightInd w:val="0"/>
+        <w:spacing w:after="0" w:line="360" w:lineRule="auto"/>
+        <w:ind w:left="1080"/>
+        <w:jc w:val="both"/>
+        <w:rPr>
+          <w:rFonts w:ascii="Times New Roman" w:hAnsi="Times New Roman"/>
+          <w:sz w:val="26"/>
+          <w:szCs w:val="26"/>
+        </w:rPr>
+      </w:pPr>
+    </w:p>
+    <w:p>
+      <w:pPr>
+        <w:pStyle w:val="18"/>
+        <w:autoSpaceDE w:val="0"/>
+        <w:autoSpaceDN w:val="0"/>
+        <w:adjustRightInd w:val="0"/>
+        <w:spacing w:after="0" w:line="360" w:lineRule="auto"/>
+        <w:jc w:val="both"/>
+        <w:rPr>
+          <w:rFonts w:ascii="Times New Roman" w:hAnsi="Times New Roman"/>
+          <w:sz w:val="26"/>
+          <w:szCs w:val="26"/>
+        </w:rPr>
+      </w:pPr>
+    </w:p>
+    <w:p>
+      <w:pPr>
+        <w:pStyle w:val="18"/>
+        <w:tabs>
+          <w:tab w:val="left" w:pos="720"/>
+          <w:tab w:val="center" w:pos="4932"/>
+        </w:tabs>
+        <w:autoSpaceDE w:val="0"/>
+        <w:autoSpaceDN w:val="0"/>
+        <w:adjustRightInd w:val="0"/>
+        <w:spacing w:after="0" w:line="360" w:lineRule="auto"/>
+        <w:ind w:left="360"/>
+        <w:jc w:val="both"/>
+        <w:rPr>
+          <w:rFonts w:ascii="Times New Roman" w:hAnsi="Times New Roman"/>
+          <w:sz w:val="26"/>
+          <w:szCs w:val="26"/>
+        </w:rPr>
+      </w:pPr>
+      <w:r>
+        <mc:AlternateContent>
+          <mc:Choice Requires="wps">
+            <w:drawing>
+              <wp:anchor distT="0" distB="0" distL="114300" distR="114300" simplePos="0" relativeHeight="252367872" behindDoc="0" locked="0" layoutInCell="1" allowOverlap="1">
+                <wp:simplePos x="0" y="0"/>
+                <wp:positionH relativeFrom="column">
+                  <wp:posOffset>3128010</wp:posOffset>
+                </wp:positionH>
+                <wp:positionV relativeFrom="paragraph">
+                  <wp:posOffset>29210</wp:posOffset>
+                </wp:positionV>
+                <wp:extent cx="2805430" cy="448310"/>
+                <wp:effectExtent l="4445" t="4445" r="9525" b="23495"/>
+                <wp:wrapNone/>
+                <wp:docPr id="140" name="Rectangle 71"/>
+                <wp:cNvGraphicFramePr/>
+                <a:graphic xmlns:a="http://schemas.openxmlformats.org/drawingml/2006/main">
+                  <a:graphicData uri="http://schemas.microsoft.com/office/word/2010/wordprocessingShape">
+                    <wps:wsp>
+                      <wps:cNvSpPr>
+                        <a:spLocks noChangeArrowheads="1"/>
+                      </wps:cNvSpPr>
+                      <wps:spPr bwMode="auto">
+                        <a:xfrm>
+                          <a:off x="0" y="0"/>
+                          <a:ext cx="2805603" cy="448368"/>
+                        </a:xfrm>
+                        <a:prstGeom prst="rect">
+                          <a:avLst/>
+                        </a:prstGeom>
+                        <a:solidFill>
+                          <a:srgbClr val="FFFFFF"/>
+                        </a:solidFill>
+                        <a:ln w="9525">
+                          <a:solidFill>
+                            <a:srgbClr val="000000"/>
+                          </a:solidFill>
+                          <a:miter lim="800000"/>
+                        </a:ln>
+                      </wps:spPr>
+                      <wps:txbx>
+                        <w:txbxContent>
+                          <w:p>
+                            <w:pPr>
+                              <w:rPr>
+                                <w:rFonts w:ascii="Times New Roman" w:hAnsi="Times New Roman"/>
+                              </w:rPr>
+                            </w:pPr>
+                            <w:r>
+                              <w:rPr>
+                                <w:rFonts w:ascii="Times New Roman" w:hAnsi="Times New Roman"/>
+                              </w:rPr>
+                              <w:t>Kiểm tra  đơn đặt hàng</w:t>
+                            </w:r>
+                          </w:p>
+                        </w:txbxContent>
+                      </wps:txbx>
+                      <wps:bodyPr rot="0" vert="horz" wrap="square" lIns="91440" tIns="45720" rIns="91440" bIns="45720" anchor="t" anchorCtr="0" upright="1">
+                        <a:noAutofit/>
+                      </wps:bodyPr>
+                    </wps:wsp>
+                  </a:graphicData>
+                </a:graphic>
+              </wp:anchor>
+            </w:drawing>
+          </mc:Choice>
+          <mc:Fallback>
+            <w:pict>
+              <v:rect id="Rectangle 71" o:spid="_x0000_s1026" o:spt="1" style="position:absolute;left:0pt;margin-left:246.3pt;margin-top:2.3pt;height:35.3pt;width:220.9pt;z-index:252367872;mso-width-relative:page;mso-height-relative:page;" fillcolor="#FFFFFF" filled="t" stroked="t" coordsize="21600,21600" o:gfxdata="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">
+                <v:fill on="t" focussize="0,0"/>
+                <v:stroke color="#000000" miterlimit="8" joinstyle="miter"/>
+                <v:imagedata o:title=""/>
+                <o:lock v:ext="edit" aspectratio="f"/>
+                <v:textbox>
+                  <w:txbxContent>
+                    <w:p>
+                      <w:pPr>
+                        <w:rPr>
+                          <w:rFonts w:ascii="Times New Roman" w:hAnsi="Times New Roman"/>
+                        </w:rPr>
+                      </w:pPr>
+                      <w:r>
+                        <w:rPr>
+                          <w:rFonts w:ascii="Times New Roman" w:hAnsi="Times New Roman"/>
+                        </w:rPr>
+                        <w:t>Kiểm tra  đơn đặt hàng</w:t>
+                      </w:r>
+                    </w:p>
+                  </w:txbxContent>
+                </v:textbox>
+              </v:rect>
+            </w:pict>
+          </mc:Fallback>
+        </mc:AlternateContent>
+      </w:r>
+      <w:r>
+        <w:rPr>
+          <w:rFonts w:ascii="Times New Roman" w:hAnsi="Times New Roman"/>
+          <w:sz w:val="26"/>
+          <w:szCs w:val="26"/>
+        </w:rPr>
+        <mc:AlternateContent>
+          <mc:Choice Requires="wps">
+            <w:drawing>
+              <wp:anchor distT="0" distB="0" distL="114300" distR="114300" simplePos="0" relativeHeight="250826752" behindDoc="0" locked="0" layoutInCell="1" allowOverlap="1">
+                <wp:simplePos x="0" y="0"/>
+                <wp:positionH relativeFrom="column">
+                  <wp:posOffset>1323975</wp:posOffset>
+                </wp:positionH>
+                <wp:positionV relativeFrom="paragraph">
+                  <wp:posOffset>195580</wp:posOffset>
+                </wp:positionV>
+                <wp:extent cx="802005" cy="0"/>
+                <wp:effectExtent l="0" t="38100" r="17145" b="38100"/>
+                <wp:wrapNone/>
+                <wp:docPr id="150" name="Line 48"/>
+                <wp:cNvGraphicFramePr/>
+                <a:graphic xmlns:a="http://schemas.openxmlformats.org/drawingml/2006/main">
+                  <a:graphicData uri="http://schemas.microsoft.com/office/word/2010/wordprocessingShape">
+                    <wps:wsp>
+                      <wps:cNvCnPr/>
+                      <wps:spPr bwMode="auto">
+                        <a:xfrm>
+                          <a:off x="0" y="0"/>
+                          <a:ext cx="802202" cy="0"/>
+                        </a:xfrm>
+                        <a:prstGeom prst="line">
+                          <a:avLst/>
+                        </a:prstGeom>
+                        <a:noFill/>
+                        <a:ln w="9525">
+                          <a:solidFill>
+                            <a:srgbClr val="000000"/>
+                          </a:solidFill>
+                          <a:round/>
+                          <a:tailEnd type="triangle" w="med" len="med"/>
+                        </a:ln>
+                      </wps:spPr>
+                      <wps:bodyPr/>
+                    </wps:wsp>
+                  </a:graphicData>
+                </a:graphic>
+              </wp:anchor>
+            </w:drawing>
+          </mc:Choice>
+          <mc:Fallback>
+            <w:pict>
+              <v:line id="Line 48" o:spid="_x0000_s1026" o:spt="20" style="position:absolute;left:0pt;margin-left:104.25pt;margin-top:15.4pt;height:0pt;width:63.15pt;z-index:250826752;mso-width-relative:page;mso-height-relative:page;" filled="f" stroked="t" coordsize="21600,21600" o:gfxdata="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">
+                <v:fill on="f" focussize="0,0"/>
+                <v:stroke color="#000000" joinstyle="round" endarrow="block"/>
+                <v:imagedata o:title=""/>
+                <o:lock v:ext="edit" aspectratio="f"/>
+              </v:line>
+            </w:pict>
+          </mc:Fallback>
+        </mc:AlternateContent>
+      </w:r>
+      <w:r>
+        <w:rPr>
+          <w:rFonts w:ascii="Times New Roman" w:hAnsi="Times New Roman"/>
+          <w:sz w:val="26"/>
+          <w:szCs w:val="26"/>
+        </w:rPr>
+        <w:tab/>
+      </w:r>
+      <w:r>
+        <w:rPr>
+          <w:rFonts w:ascii="Times New Roman" w:hAnsi="Times New Roman"/>
+          <w:sz w:val="26"/>
+          <w:szCs w:val="26"/>
+        </w:rPr>
+        <w:tab/>
+      </w:r>
+    </w:p>
+    <w:p>
+      <w:pPr>
+        <w:spacing w:line="360" w:lineRule="auto"/>
+        <w:jc w:val="both"/>
+        <w:rPr>
+          <w:rFonts w:ascii="Times New Roman" w:hAnsi="Times New Roman"/>
+          <w:sz w:val="26"/>
+          <w:szCs w:val="26"/>
+        </w:rPr>
+      </w:pPr>
+    </w:p>
+    <w:p>
+      <w:pPr>
+        <w:spacing w:line="360" w:lineRule="auto"/>
+        <w:jc w:val="both"/>
+        <w:rPr>
+          <w:rFonts w:ascii="Times New Roman" w:hAnsi="Times New Roman"/>
+          <w:sz w:val="26"/>
+          <w:szCs w:val="26"/>
+        </w:rPr>
+      </w:pPr>
+    </w:p>
+    <w:p>
+      <w:pPr>
+        <w:spacing w:line="360" w:lineRule="auto"/>
+        <w:jc w:val="both"/>
+        <w:rPr>
+          <w:rFonts w:ascii="Times New Roman" w:hAnsi="Times New Roman"/>
+          <w:sz w:val="26"/>
+          <w:szCs w:val="26"/>
+        </w:rPr>
+      </w:pPr>
+    </w:p>
+    <w:p>
+      <w:pPr>
+        <w:spacing w:line="360" w:lineRule="auto"/>
+        <w:jc w:val="both"/>
+        <w:rPr>
+          <w:rFonts w:ascii="Times New Roman" w:hAnsi="Times New Roman"/>
+          <w:sz w:val="26"/>
+          <w:szCs w:val="26"/>
+        </w:rPr>
+      </w:pPr>
+    </w:p>
+    <w:p>
+      <w:pPr>
+        <w:spacing w:line="360" w:lineRule="auto"/>
+        <w:jc w:val="both"/>
+        <w:rPr>
+          <w:rFonts w:ascii="Times New Roman" w:hAnsi="Times New Roman"/>
+          <w:sz w:val="26"/>
+          <w:szCs w:val="26"/>
+        </w:rPr>
+      </w:pPr>
+    </w:p>
+    <w:p>
+      <w:pPr>
+        <w:spacing w:line="360" w:lineRule="auto"/>
+        <w:jc w:val="both"/>
+        <w:rPr>
+          <w:rFonts w:ascii="Times New Roman" w:hAnsi="Times New Roman"/>
+          <w:sz w:val="26"/>
+          <w:szCs w:val="26"/>
+        </w:rPr>
+      </w:pPr>
+      <w:r>
+        <w:rPr>
+          <w:rFonts w:ascii="Times New Roman" w:hAnsi="Times New Roman"/>
+          <w:sz w:val="26"/>
+          <w:szCs w:val="26"/>
+        </w:rPr>
+        <mc:AlternateContent>
+          <mc:Choice Requires="wpg">
+            <w:drawing>
+              <wp:anchor distT="0" distB="0" distL="114300" distR="114300" simplePos="0" relativeHeight="250829824" behindDoc="0" locked="0" layoutInCell="1" allowOverlap="1">
+                <wp:simplePos x="0" y="0"/>
+                <wp:positionH relativeFrom="column">
+                  <wp:posOffset>322580</wp:posOffset>
+                </wp:positionH>
+                <wp:positionV relativeFrom="paragraph">
+                  <wp:posOffset>16510</wp:posOffset>
+                </wp:positionV>
+                <wp:extent cx="5617845" cy="2595245"/>
+                <wp:effectExtent l="4445" t="4445" r="16510" b="10160"/>
+                <wp:wrapNone/>
+                <wp:docPr id="17" name="Group 17"/>
+                <wp:cNvGraphicFramePr/>
+                <a:graphic xmlns:a="http://schemas.openxmlformats.org/drawingml/2006/main">
+                  <a:graphicData uri="http://schemas.microsoft.com/office/word/2010/wordprocessingGroup">
+                    <wpg:wgp>
+                      <wpg:cNvGrpSpPr/>
+                      <wpg:grpSpPr>
+                        <a:xfrm>
+                          <a:off x="0" y="0"/>
+                          <a:ext cx="5617836" cy="2595211"/>
+                          <a:chOff x="1980" y="11072"/>
+                          <a:chExt cx="10084" cy="3785"/>
+                        </a:xfrm>
+                      </wpg:grpSpPr>
+                      <wps:wsp>
+                        <wps:cNvPr id="136" name="Oval 67"/>
+                        <wps:cNvSpPr>
+                          <a:spLocks noChangeArrowheads="1"/>
+                        </wps:cNvSpPr>
+                        <wps:spPr bwMode="auto">
+                          <a:xfrm>
+                            <a:off x="1980" y="11431"/>
+                            <a:ext cx="1701" cy="1915"/>
+                          </a:xfrm>
+                          <a:prstGeom prst="ellipse">
+                            <a:avLst/>
+                          </a:prstGeom>
+                          <a:solidFill>
+                            <a:srgbClr val="FFFFFF"/>
+                          </a:solidFill>
+                          <a:ln w="9525">
+                            <a:solidFill>
+                              <a:srgbClr val="000000"/>
+                            </a:solidFill>
+                            <a:round/>
+                          </a:ln>
+                        </wps:spPr>
+                        <wps:txbx>
+                          <w:txbxContent>
+                            <w:p>
+                              <w:pPr>
+                                <w:jc w:val="center"/>
+                                <w:rPr>
+                                  <w:rFonts w:ascii="Times New Roman" w:hAnsi="Times New Roman"/>
+                                  <w:lang w:val="en-US"/>
+                                </w:rPr>
+                              </w:pPr>
+                              <w:r>
+                                <w:rPr>
+                                  <w:rFonts w:ascii="Times New Roman" w:hAnsi="Times New Roman"/>
+                                  <w:lang w:val="en-US"/>
+                                </w:rPr>
+                                <w:t>Quản trị website Admin</w:t>
+                              </w:r>
+                            </w:p>
+                          </w:txbxContent>
+                        </wps:txbx>
+                        <wps:bodyPr rot="0" vert="horz" wrap="square" lIns="91440" tIns="45720" rIns="91440" bIns="45720" anchor="t" anchorCtr="0" upright="1">
+                          <a:noAutofit/>
+                        </wps:bodyPr>
+                      </wps:wsp>
+                      <wps:wsp>
+                        <wps:cNvPr id="137" name="Rectangle 68"/>
+                        <wps:cNvSpPr>
+                          <a:spLocks noChangeArrowheads="1"/>
+                        </wps:cNvSpPr>
+                        <wps:spPr bwMode="auto">
+                          <a:xfrm>
+                            <a:off x="7020" y="11072"/>
+                            <a:ext cx="5040" cy="720"/>
+                          </a:xfrm>
+                          <a:prstGeom prst="rect">
+                            <a:avLst/>
+                          </a:prstGeom>
+                          <a:solidFill>
+                            <a:srgbClr val="FFFFFF"/>
+                          </a:solidFill>
+                          <a:ln w="9525">
+                            <a:solidFill>
+                              <a:srgbClr val="000000"/>
+                            </a:solidFill>
+                            <a:miter lim="800000"/>
+                          </a:ln>
+                        </wps:spPr>
+                        <wps:txbx>
+                          <w:txbxContent>
+                            <w:p>
+                              <w:pPr>
+                                <w:jc w:val="center"/>
+                                <w:rPr>
+                                  <w:rFonts w:ascii="Times New Roman" w:hAnsi="Times New Roman"/>
+                                </w:rPr>
+                              </w:pPr>
+                              <w:r>
+                                <w:rPr>
+                                  <w:rFonts w:ascii="Times New Roman" w:hAnsi="Times New Roman"/>
+                                </w:rPr>
+                                <w:t>Quản lý ( thêm/xóa,sửa ) thông tin các nhà cung cấp</w:t>
+                              </w:r>
+                            </w:p>
+                          </w:txbxContent>
+                        </wps:txbx>
+                        <wps:bodyPr rot="0" vert="horz" wrap="square" lIns="91440" tIns="45720" rIns="91440" bIns="45720" anchor="t" anchorCtr="0" upright="1">
+                          <a:noAutofit/>
+                        </wps:bodyPr>
+                      </wps:wsp>
+                      <wps:wsp>
+                        <wps:cNvPr id="138" name="Rectangle 69"/>
+                        <wps:cNvSpPr>
+                          <a:spLocks noChangeArrowheads="1"/>
+                        </wps:cNvSpPr>
+                        <wps:spPr bwMode="auto">
+                          <a:xfrm>
+                            <a:off x="7020" y="11927"/>
+                            <a:ext cx="5040" cy="405"/>
+                          </a:xfrm>
+                          <a:prstGeom prst="rect">
+                            <a:avLst/>
+                          </a:prstGeom>
+                          <a:solidFill>
+                            <a:srgbClr val="FFFFFF"/>
+                          </a:solidFill>
+                          <a:ln w="9525">
+                            <a:solidFill>
+                              <a:srgbClr val="000000"/>
+                            </a:solidFill>
+                            <a:miter lim="800000"/>
+                          </a:ln>
+                        </wps:spPr>
+                        <wps:txbx>
+                          <w:txbxContent>
+                            <w:p>
+                              <w:pPr>
+                                <w:rPr>
+                                  <w:rFonts w:ascii="Times New Roman" w:hAnsi="Times New Roman"/>
+                                </w:rPr>
+                              </w:pPr>
+                              <w:r>
+                                <w:rPr>
+                                  <w:rFonts w:ascii="Times New Roman" w:hAnsi="Times New Roman"/>
+                                </w:rPr>
+                                <w:t>Quản lý ( thêm/xóa,sửa ) sản phẩm</w:t>
+                              </w:r>
+                            </w:p>
+                          </w:txbxContent>
+                        </wps:txbx>
+                        <wps:bodyPr rot="0" vert="horz" wrap="square" lIns="91440" tIns="45720" rIns="91440" bIns="45720" anchor="t" anchorCtr="0" upright="1">
+                          <a:noAutofit/>
+                        </wps:bodyPr>
+                      </wps:wsp>
+                      <wps:wsp>
+                        <wps:cNvPr id="139" name="Rectangle 70"/>
+                        <wps:cNvSpPr>
+                          <a:spLocks noChangeArrowheads="1"/>
+                        </wps:cNvSpPr>
+                        <wps:spPr bwMode="auto">
+                          <a:xfrm>
+                            <a:off x="7024" y="12422"/>
+                            <a:ext cx="5040" cy="540"/>
+                          </a:xfrm>
+                          <a:prstGeom prst="rect">
+                            <a:avLst/>
+                          </a:prstGeom>
+                          <a:solidFill>
+                            <a:srgbClr val="FFFFFF"/>
+                          </a:solidFill>
+                          <a:ln w="9525">
+                            <a:solidFill>
+                              <a:srgbClr val="000000"/>
+                            </a:solidFill>
+                            <a:miter lim="800000"/>
+                          </a:ln>
+                        </wps:spPr>
+                        <wps:txbx>
+                          <w:txbxContent>
+                            <w:p>
+                              <w:pPr>
+                                <w:rPr>
+                                  <w:rFonts w:ascii="Times New Roman" w:hAnsi="Times New Roman"/>
+                                </w:rPr>
+                              </w:pPr>
+                              <w:r>
+                                <w:rPr>
+                                  <w:rFonts w:ascii="Times New Roman" w:hAnsi="Times New Roman"/>
+                                </w:rPr>
+                                <w:t>Quản lý ( thêm/xóa,sửa ) nhà cung cấp</w:t>
+                              </w:r>
+                            </w:p>
+                          </w:txbxContent>
+                        </wps:txbx>
+                        <wps:bodyPr rot="0" vert="horz" wrap="square" lIns="91440" tIns="45720" rIns="91440" bIns="45720" anchor="t" anchorCtr="0" upright="1">
+                          <a:noAutofit/>
+                        </wps:bodyPr>
+                      </wps:wsp>
+                      <wps:wsp>
+                        <wps:cNvPr id="141" name="Line 72"/>
+                        <wps:cNvCnPr/>
+                        <wps:spPr bwMode="auto">
+                          <a:xfrm>
+                            <a:off x="5220" y="12151"/>
+                            <a:ext cx="1800" cy="0"/>
+                          </a:xfrm>
+                          <a:prstGeom prst="line">
+                            <a:avLst/>
+                          </a:prstGeom>
+                          <a:noFill/>
+                          <a:ln w="9525">
+                            <a:solidFill>
+                              <a:srgbClr val="000000"/>
+                            </a:solidFill>
+                            <a:round/>
+                            <a:tailEnd type="triangle" w="med" len="med"/>
+                          </a:ln>
+                        </wps:spPr>
+                        <wps:bodyPr/>
+                      </wps:wsp>
+                      <wps:wsp>
+                        <wps:cNvPr id="142" name="Rectangle 73"/>
+                        <wps:cNvSpPr>
+                          <a:spLocks noChangeArrowheads="1"/>
+                        </wps:cNvSpPr>
+                        <wps:spPr bwMode="auto">
+                          <a:xfrm>
+                            <a:off x="7019" y="13052"/>
+                            <a:ext cx="5040" cy="502"/>
+                          </a:xfrm>
+                          <a:prstGeom prst="rect">
+                            <a:avLst/>
+                          </a:prstGeom>
+                          <a:solidFill>
+                            <a:srgbClr val="FFFFFF"/>
+                          </a:solidFill>
+                          <a:ln w="9525">
+                            <a:solidFill>
+                              <a:srgbClr val="000000"/>
+                            </a:solidFill>
+                            <a:miter lim="800000"/>
+                          </a:ln>
+                        </wps:spPr>
+                        <wps:txbx>
+                          <w:txbxContent>
+                            <w:p>
+                              <w:pPr>
+                                <w:rPr>
+                                  <w:rFonts w:ascii="Times New Roman" w:hAnsi="Times New Roman"/>
+                                </w:rPr>
+                              </w:pPr>
+                              <w:r>
+                                <w:rPr>
+                                  <w:rFonts w:ascii="Times New Roman" w:hAnsi="Times New Roman"/>
+                                </w:rPr>
+                                <w:t>Quản lý ( thêm/xóa,sửa ) loại sản phẩm</w:t>
+                              </w:r>
+                            </w:p>
+                          </w:txbxContent>
+                        </wps:txbx>
+                        <wps:bodyPr rot="0" vert="horz" wrap="square" lIns="91440" tIns="45720" rIns="91440" bIns="45720" anchor="t" anchorCtr="0" upright="1">
+                          <a:noAutofit/>
+                        </wps:bodyPr>
+                      </wps:wsp>
+                      <wps:wsp>
+                        <wps:cNvPr id="143" name="Line 74"/>
+                        <wps:cNvCnPr/>
+                        <wps:spPr bwMode="auto">
+                          <a:xfrm>
+                            <a:off x="3780" y="12511"/>
+                            <a:ext cx="1440" cy="0"/>
+                          </a:xfrm>
+                          <a:prstGeom prst="line">
+                            <a:avLst/>
+                          </a:prstGeom>
+                          <a:noFill/>
+                          <a:ln w="9525">
+                            <a:solidFill>
+                              <a:srgbClr val="000000"/>
+                            </a:solidFill>
+                            <a:round/>
+                            <a:tailEnd type="triangle" w="med" len="med"/>
+                          </a:ln>
+                        </wps:spPr>
+                        <wps:bodyPr/>
+                      </wps:wsp>
+                      <wps:wsp>
+                        <wps:cNvPr id="144" name="Line 75"/>
+                        <wps:cNvCnPr/>
+                        <wps:spPr bwMode="auto">
+                          <a:xfrm>
+                            <a:off x="5220" y="11431"/>
+                            <a:ext cx="1800" cy="0"/>
+                          </a:xfrm>
+                          <a:prstGeom prst="line">
+                            <a:avLst/>
+                          </a:prstGeom>
+                          <a:noFill/>
+                          <a:ln w="9525">
+                            <a:solidFill>
+                              <a:srgbClr val="000000"/>
+                            </a:solidFill>
+                            <a:round/>
+                            <a:tailEnd type="triangle" w="med" len="med"/>
+                          </a:ln>
+                        </wps:spPr>
+                        <wps:bodyPr/>
+                      </wps:wsp>
+                      <wps:wsp>
+                        <wps:cNvPr id="146" name="Line 77"/>
+                        <wps:cNvCnPr/>
+                        <wps:spPr bwMode="auto">
+                          <a:xfrm>
+                            <a:off x="5220" y="12691"/>
+                            <a:ext cx="1800" cy="0"/>
+                          </a:xfrm>
+                          <a:prstGeom prst="line">
+                            <a:avLst/>
+                          </a:prstGeom>
+                          <a:noFill/>
+                          <a:ln w="9525">
+                            <a:solidFill>
+                              <a:srgbClr val="000000"/>
+                            </a:solidFill>
+                            <a:round/>
+                            <a:tailEnd type="triangle" w="med" len="med"/>
+                          </a:ln>
+                        </wps:spPr>
+                        <wps:bodyPr/>
+                      </wps:wsp>
+                      <wps:wsp>
+                        <wps:cNvPr id="147" name="Line 78"/>
+                        <wps:cNvCnPr/>
+                        <wps:spPr bwMode="auto">
+                          <a:xfrm>
+                            <a:off x="5220" y="13231"/>
+                            <a:ext cx="1800" cy="0"/>
+                          </a:xfrm>
+                          <a:prstGeom prst="line">
+                            <a:avLst/>
+                          </a:prstGeom>
+                          <a:noFill/>
+                          <a:ln w="9525">
+                            <a:solidFill>
+                              <a:srgbClr val="000000"/>
+                            </a:solidFill>
+                            <a:round/>
+                            <a:tailEnd type="triangle" w="med" len="med"/>
+                          </a:ln>
+                        </wps:spPr>
+                        <wps:bodyPr/>
+                      </wps:wsp>
+                      <wps:wsp>
+                        <wps:cNvPr id="148" name="Line 79"/>
+                        <wps:cNvCnPr/>
+                        <wps:spPr bwMode="auto">
+                          <a:xfrm>
+                            <a:off x="5221" y="11431"/>
+                            <a:ext cx="9" cy="3426"/>
+                          </a:xfrm>
+                          <a:prstGeom prst="line">
+                            <a:avLst/>
+                          </a:prstGeom>
+                          <a:noFill/>
+                          <a:ln w="9525">
+                            <a:solidFill>
+                              <a:srgbClr val="000000"/>
+                            </a:solidFill>
+                            <a:round/>
+                          </a:ln>
+                        </wps:spPr>
+                        <wps:bodyPr/>
+                      </wps:wsp>
+                    </wpg:wgp>
+                  </a:graphicData>
+                </a:graphic>
+              </wp:anchor>
+            </w:drawing>
+          </mc:Choice>
+          <mc:Fallback>
+            <w:pict>
+              <v:group id="_x0000_s1026" o:spid="_x0000_s1026" o:spt="203" style="position:absolute;left:0pt;margin-left:25.4pt;margin-top:1.3pt;height:204.35pt;width:442.35pt;z-index:250829824;mso-width-relative:page;mso-height-relative:page;" coordorigin="1980,11072" coordsize="10084,3785" o:gfxdata="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">
+                <o:lock v:ext="edit" aspectratio="f"/>
+                <v:shape id="Oval 67" o:spid="_x0000_s1026" o:spt="3" type="#_x0000_t3" style="position:absolute;left:1980;top:11431;height:1915;width:1701;" fillcolor="#FFFFFF" filled="t" stroked="t" coordsize="21600,21600" o:gfxdata="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">
+                  <v:fill on="t" focussize="0,0"/>
+                  <v:stroke color="#000000" joinstyle="round"/>
+                  <v:imagedata o:title=""/>
+                  <o:lock v:ext="edit" aspectratio="f"/>
+                  <v:textbox>
+                    <w:txbxContent>
+                      <w:p>
+                        <w:pPr>
+                          <w:jc w:val="center"/>
+                          <w:rPr>
+                            <w:rFonts w:ascii="Times New Roman" w:hAnsi="Times New Roman"/>
+                            <w:lang w:val="en-US"/>
+                          </w:rPr>
+                        </w:pPr>
+                        <w:r>
+                          <w:rPr>
+                            <w:rFonts w:ascii="Times New Roman" w:hAnsi="Times New Roman"/>
+                            <w:lang w:val="en-US"/>
+                          </w:rPr>
+                          <w:t>Quản trị website Admin</w:t>
+                        </w:r>
+                      </w:p>
+                    </w:txbxContent>
+                  </v:textbox>
+                </v:shape>
+                <v:rect id="Rectangle 68" o:spid="_x0000_s1026" o:spt="1" style="position:absolute;left:7020;top:11072;height:720;width:5040;" fillcolor="#FFFFFF" filled="t" stroked="t" coordsize="21600,21600" o:gfxdata="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">
+                  <v:fill on="t" focussize="0,0"/>
+                  <v:stroke color="#000000" miterlimit="8" joinstyle="miter"/>
+                  <v:imagedata o:title=""/>
+                  <o:lock v:ext="edit" aspectratio="f"/>
+                  <v:textbox>
+                    <w:txbxContent>
+                      <w:p>
+                        <w:pPr>
+                          <w:jc w:val="center"/>
+                          <w:rPr>
+                            <w:rFonts w:ascii="Times New Roman" w:hAnsi="Times New Roman"/>
+                          </w:rPr>
+                        </w:pPr>
+                        <w:r>
+                          <w:rPr>
+                            <w:rFonts w:ascii="Times New Roman" w:hAnsi="Times New Roman"/>
+                          </w:rPr>
+                          <w:t>Quản lý ( thêm/xóa,sửa ) thông tin các nhà cung cấp</w:t>
+                        </w:r>
+                      </w:p>
+                    </w:txbxContent>
+                  </v:textbox>
+                </v:rect>
+                <v:rect id="Rectangle 69" o:spid="_x0000_s1026" o:spt="1" style="position:absolute;left:7020;top:11927;height:405;width:5040;" fillcolor="#FFFFFF" filled="t" stroked="t" coordsize="21600,21600" o:gfxdata="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">
+                  <v:fill on="t" focussize="0,0"/>
+                  <v:stroke color="#000000" miterlimit="8" joinstyle="miter"/>
+                  <v:imagedata o:title=""/>
+                  <o:lock v:ext="edit" aspectratio="f"/>
+                  <v:textbox>
+                    <w:txbxContent>
+                      <w:p>
+                        <w:pPr>
+                          <w:rPr>
+                            <w:rFonts w:ascii="Times New Roman" w:hAnsi="Times New Roman"/>
+                          </w:rPr>
+                        </w:pPr>
+                        <w:r>
+                          <w:rPr>
+                            <w:rFonts w:ascii="Times New Roman" w:hAnsi="Times New Roman"/>
+                          </w:rPr>
+                          <w:t>Quản lý ( thêm/xóa,sửa ) sản phẩm</w:t>
+                        </w:r>
+                      </w:p>
+                    </w:txbxContent>
+                  </v:textbox>
+                </v:rect>
+                <v:rect id="Rectangle 70" o:spid="_x0000_s1026" o:spt="1" style="position:absolute;left:7024;top:12422;height:540;width:5040;" fillcolor="#FFFFFF" filled="t" stroked="t" coordsize="21600,21600" o:gfxdata="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">
+                  <v:fill on="t" focussize="0,0"/>
+                  <v:stroke color="#000000" miterlimit="8" joinstyle="miter"/>
+                  <v:imagedata o:title=""/>
+                  <o:lock v:ext="edit" aspectratio="f"/>
+                  <v:textbox>
+                    <w:txbxContent>
+                      <w:p>
+                        <w:pPr>
+                          <w:rPr>
+                            <w:rFonts w:ascii="Times New Roman" w:hAnsi="Times New Roman"/>
+                          </w:rPr>
+                        </w:pPr>
+                        <w:r>
+                          <w:rPr>
+                            <w:rFonts w:ascii="Times New Roman" w:hAnsi="Times New Roman"/>
+                          </w:rPr>
+                          <w:t>Quản lý ( thêm/xóa,sửa ) nhà cung cấp</w:t>
+                        </w:r>
+                      </w:p>
+                    </w:txbxContent>
+                  </v:textbox>
+                </v:rect>
+                <v:line id="Line 72" o:spid="_x0000_s1026" o:spt="20" style="position:absolute;left:5220;top:12151;height:0;width:1800;" filled="f" stroked="t" coordsize="21600,21600" o:gfxdata="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">
+                  <v:fill on="f" focussize="0,0"/>
+                  <v:stroke color="#000000" joinstyle="round" endarrow="block"/>
+                  <v:imagedata o:title=""/>
+                  <o:lock v:ext="edit" aspectratio="f"/>
+                </v:line>
+                <v:rect id="Rectangle 73" o:spid="_x0000_s1026" o:spt="1" style="position:absolute;left:7019;top:13052;height:502;width:5040;" fillcolor="#FFFFFF" filled="t" stroked="t" coordsize="21600,21600" o:gfxdata="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">
+                  <v:fill on="t" focussize="0,0"/>
+                  <v:stroke color="#000000" miterlimit="8" joinstyle="miter"/>
+                  <v:imagedata o:title=""/>
+                  <o:lock v:ext="edit" aspectratio="f"/>
+                  <v:textbox>
+                    <w:txbxContent>
+                      <w:p>
+                        <w:pPr>
+                          <w:rPr>
+                            <w:rFonts w:ascii="Times New Roman" w:hAnsi="Times New Roman"/>
+                          </w:rPr>
+                        </w:pPr>
+                        <w:r>
+                          <w:rPr>
+                            <w:rFonts w:ascii="Times New Roman" w:hAnsi="Times New Roman"/>
+                          </w:rPr>
+                          <w:t>Quản lý ( thêm/xóa,sửa ) loại sản phẩm</w:t>
+                        </w:r>
+                      </w:p>
+                    </w:txbxContent>
+                  </v:textbox>
+                </v:rect>
+                <v:line id="Line 74" o:spid="_x0000_s1026" o:spt="20" style="position:absolute;left:3780;top:12511;height:0;width:1440;" filled="f" stroked="t" coordsize="21600,21600" o:gfxdata="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">
+                  <v:fill on="f" focussize="0,0"/>
+                  <v:stroke color="#000000" joinstyle="round" endarrow="block"/>
+                  <v:imagedata o:title=""/>
+                  <o:lock v:ext="edit" aspectratio="f"/>
+                </v:line>
+                <v:line id="Line 75" o:spid="_x0000_s1026" o:spt="20" style="position:absolute;left:5220;top:11431;height:0;width:1800;" filled="f" stroked="t" coordsize="21600,21600" o:gfxdata="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">
+                  <v:fill on="f" focussize="0,0"/>
+                  <v:stroke color="#000000" joinstyle="round" endarrow="block"/>
+                  <v:imagedata o:title=""/>
+                  <o:lock v:ext="edit" aspectratio="f"/>
+                </v:line>
+                <v:line id="Line 77" o:spid="_x0000_s1026" o:spt="20" style="position:absolute;left:5220;top:12691;height:0;width:1800;" filled="f" stroked="t" coordsize="21600,21600" o:gfxdata="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">
+                  <v:fill on="f" focussize="0,0"/>
+                  <v:stroke color="#000000" joinstyle="round" endarrow="block"/>
+                  <v:imagedata o:title=""/>
+                  <o:lock v:ext="edit" aspectratio="f"/>
+                </v:line>
+                <v:line id="Line 78" o:spid="_x0000_s1026" o:spt="20" style="position:absolute;left:5220;top:13231;height:0;width:1800;" filled="f" stroked="t" coordsize="21600,21600" o:gfxdata="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">
+                  <v:fill on="f" focussize="0,0"/>
+                  <v:stroke color="#000000" joinstyle="round" endarrow="block"/>
+                  <v:imagedata o:title=""/>
+                  <o:lock v:ext="edit" aspectratio="f"/>
+                </v:line>
+                <v:line id="Line 79" o:spid="_x0000_s1026" o:spt="20" style="position:absolute;left:5221;top:11431;height:3426;width:9;" filled="f" stroked="t" coordsize="21600,21600" o:gfxdata="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">
+                  <v:fill on="f" focussize="0,0"/>
+                  <v:stroke color="#000000" joinstyle="round"/>
+                  <v:imagedata o:title=""/>
+                  <o:lock v:ext="edit" aspectratio="f"/>
+                </v:line>
+              </v:group>
+            </w:pict>
+          </mc:Fallback>
+        </mc:AlternateContent>
+      </w:r>
+    </w:p>
+    <w:p>
+      <w:pPr>
+        <w:spacing w:line="360" w:lineRule="auto"/>
+        <w:jc w:val="both"/>
+        <w:rPr>
+          <w:rFonts w:ascii="Times New Roman" w:hAnsi="Times New Roman"/>
+          <w:sz w:val="26"/>
+          <w:szCs w:val="26"/>
+        </w:rPr>
+      </w:pPr>
+    </w:p>
+    <w:p>
+      <w:pPr>
+        <w:spacing w:line="360" w:lineRule="auto"/>
+        <w:jc w:val="both"/>
+        <w:rPr>
+          <w:rFonts w:ascii="Times New Roman" w:hAnsi="Times New Roman"/>
+          <w:sz w:val="26"/>
+          <w:szCs w:val="26"/>
+        </w:rPr>
+      </w:pPr>
+    </w:p>
+    <w:p>
+      <w:pPr>
+        <w:spacing w:line="360" w:lineRule="auto"/>
+        <w:jc w:val="both"/>
+        <w:rPr>
+          <w:rFonts w:ascii="Times New Roman" w:hAnsi="Times New Roman"/>
+          <w:sz w:val="26"/>
+          <w:szCs w:val="26"/>
+        </w:rPr>
+      </w:pPr>
+    </w:p>
+    <w:p>
+      <w:pPr>
+        <w:spacing w:line="360" w:lineRule="auto"/>
+        <w:jc w:val="both"/>
+        <w:rPr>
+          <w:rFonts w:ascii="Times New Roman" w:hAnsi="Times New Roman"/>
+          <w:sz w:val="26"/>
+          <w:szCs w:val="26"/>
+        </w:rPr>
+      </w:pPr>
+    </w:p>
+    <w:p>
+      <w:pPr>
+        <w:spacing w:line="360" w:lineRule="auto"/>
+        <w:jc w:val="both"/>
+        <w:rPr>
+          <w:rFonts w:ascii="Times New Roman" w:hAnsi="Times New Roman"/>
+          <w:sz w:val="26"/>
+          <w:szCs w:val="26"/>
+        </w:rPr>
+      </w:pPr>
+    </w:p>
+    <w:p>
+      <w:pPr>
+        <w:spacing w:line="360" w:lineRule="auto"/>
+        <w:jc w:val="both"/>
+        <w:rPr>
+          <w:rFonts w:ascii="Times New Roman" w:hAnsi="Times New Roman"/>
+          <w:sz w:val="26"/>
+          <w:szCs w:val="26"/>
+        </w:rPr>
+      </w:pPr>
+      <w:r>
+        <mc:AlternateContent>
+          <mc:Choice Requires="wps">
+            <w:drawing>
+              <wp:anchor distT="0" distB="0" distL="114300" distR="114300" simplePos="0" relativeHeight="252369920" behindDoc="0" locked="0" layoutInCell="1" allowOverlap="1">
+                <wp:simplePos x="0" y="0"/>
+                <wp:positionH relativeFrom="column">
+                  <wp:posOffset>3096895</wp:posOffset>
+                </wp:positionH>
+                <wp:positionV relativeFrom="paragraph">
+                  <wp:posOffset>109220</wp:posOffset>
+                </wp:positionV>
+                <wp:extent cx="2807970" cy="344170"/>
+                <wp:effectExtent l="4445" t="4445" r="6985" b="13335"/>
+                <wp:wrapNone/>
+                <wp:docPr id="20" name="Rectangle 73"/>
+                <wp:cNvGraphicFramePr/>
+                <a:graphic xmlns:a="http://schemas.openxmlformats.org/drawingml/2006/main">
+                  <a:graphicData uri="http://schemas.microsoft.com/office/word/2010/wordprocessingShape">
+                    <wps:wsp>
+                      <wps:cNvSpPr>
+                        <a:spLocks noChangeArrowheads="1"/>
+                      </wps:cNvSpPr>
+                      <wps:spPr bwMode="auto">
+                        <a:xfrm>
+                          <a:off x="0" y="0"/>
+                          <a:ext cx="2807808" cy="344161"/>
+                        </a:xfrm>
+                        <a:prstGeom prst="rect">
+                          <a:avLst/>
+                        </a:prstGeom>
+                        <a:solidFill>
+                          <a:srgbClr val="FFFFFF"/>
+                        </a:solidFill>
+                        <a:ln w="9525">
+                          <a:solidFill>
+                            <a:srgbClr val="000000"/>
+                          </a:solidFill>
+                          <a:miter lim="800000"/>
+                        </a:ln>
+                      </wps:spPr>
+                      <wps:txbx>
+                        <w:txbxContent>
+                          <w:p>
+                            <w:pPr>
+                              <w:rPr>
+                                <w:rFonts w:ascii="Times New Roman" w:hAnsi="Times New Roman"/>
+                                <w:lang w:val="en-US"/>
+                              </w:rPr>
+                            </w:pPr>
+                            <w:r>
+                              <w:rPr>
+                                <w:rFonts w:ascii="Times New Roman" w:hAnsi="Times New Roman"/>
+                                <w:lang w:val="en-US"/>
+                              </w:rPr>
+                              <w:t>Xem đơn hàng, chi tiết từng đơn hàng</w:t>
+                            </w:r>
+                          </w:p>
+                        </w:txbxContent>
+                      </wps:txbx>
+                      <wps:bodyPr rot="0" vert="horz" wrap="square" lIns="91440" tIns="45720" rIns="91440" bIns="45720" anchor="t" anchorCtr="0" upright="1">
+                        <a:noAutofit/>
+                      </wps:bodyPr>
+                    </wps:wsp>
+                  </a:graphicData>
+                </a:graphic>
+              </wp:anchor>
+            </w:drawing>
+          </mc:Choice>
+          <mc:Fallback>
+            <w:pict>
+              <v:rect id="Rectangle 73" o:spid="_x0000_s1026" o:spt="1" style="position:absolute;left:0pt;margin-left:243.85pt;margin-top:8.6pt;height:27.1pt;width:221.1pt;z-index:252369920;mso-width-relative:page;mso-height-relative:page;" fillcolor="#FFFFFF" filled="t" stroked="t" coordsize="21600,21600" o:gfxdata="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">
+                <v:fill on="t" focussize="0,0"/>
+                <v:stroke color="#000000" miterlimit="8" joinstyle="miter"/>
+                <v:imagedata o:title=""/>
+                <o:lock v:ext="edit" aspectratio="f"/>
+                <v:textbox>
+                  <w:txbxContent>
+                    <w:p>
+                      <w:pPr>
+                        <w:rPr>
+                          <w:rFonts w:ascii="Times New Roman" w:hAnsi="Times New Roman"/>
+                          <w:lang w:val="en-US"/>
+                        </w:rPr>
+                      </w:pPr>
+                      <w:r>
+                        <w:rPr>
+                          <w:rFonts w:ascii="Times New Roman" w:hAnsi="Times New Roman"/>
+                          <w:lang w:val="en-US"/>
+                        </w:rPr>
+                        <w:t>Xem đơn hàng, chi tiết từng đơn hàng</w:t>
+                      </w:r>
+                    </w:p>
+                  </w:txbxContent>
+                </v:textbox>
+              </v:rect>
+            </w:pict>
+          </mc:Fallback>
+        </mc:AlternateContent>
+      </w:r>
+    </w:p>
+    <w:p>
+      <w:pPr>
+        <w:spacing w:line="360" w:lineRule="auto"/>
+        <w:jc w:val="both"/>
+        <w:rPr>
+          <w:rFonts w:ascii="Times New Roman" w:hAnsi="Times New Roman"/>
+          <w:sz w:val="26"/>
+          <w:szCs w:val="26"/>
+        </w:rPr>
+      </w:pPr>
+      <w:r>
+        <mc:AlternateContent>
+          <mc:Choice Requires="wps">
+            <w:drawing>
+              <wp:anchor distT="0" distB="0" distL="114300" distR="114300" simplePos="0" relativeHeight="252368896" behindDoc="0" locked="0" layoutInCell="1" allowOverlap="1">
+                <wp:simplePos x="0" y="0"/>
+                <wp:positionH relativeFrom="column">
+                  <wp:posOffset>2124075</wp:posOffset>
+                </wp:positionH>
+                <wp:positionV relativeFrom="paragraph">
+                  <wp:posOffset>15875</wp:posOffset>
+                </wp:positionV>
+                <wp:extent cx="1002665" cy="0"/>
+                <wp:effectExtent l="0" t="38100" r="6985" b="38100"/>
+                <wp:wrapNone/>
+                <wp:docPr id="19" name="Line 78"/>
+                <wp:cNvGraphicFramePr/>
+                <a:graphic xmlns:a="http://schemas.openxmlformats.org/drawingml/2006/main">
+                  <a:graphicData uri="http://schemas.microsoft.com/office/word/2010/wordprocessingShape">
+                    <wps:wsp>
+                      <wps:cNvCnPr/>
+                      <wps:spPr bwMode="auto">
+                        <a:xfrm>
+                          <a:off x="0" y="0"/>
+                          <a:ext cx="1002788" cy="0"/>
+                        </a:xfrm>
+                        <a:prstGeom prst="line">
+                          <a:avLst/>
+                        </a:prstGeom>
+                        <a:noFill/>
+                        <a:ln w="9525">
+                          <a:solidFill>
+                            <a:srgbClr val="000000"/>
+                          </a:solidFill>
+                          <a:round/>
+                          <a:tailEnd type="triangle" w="med" len="med"/>
+                        </a:ln>
+                      </wps:spPr>
+                      <wps:bodyPr/>
+                    </wps:wsp>
+                  </a:graphicData>
+                </a:graphic>
+              </wp:anchor>
+            </w:drawing>
+          </mc:Choice>
+          <mc:Fallback>
+            <w:pict>
+              <v:line id="Line 78" o:spid="_x0000_s1026" o:spt="20" style="position:absolute;left:0pt;margin-left:167.25pt;margin-top:1.25pt;height:0pt;width:78.95pt;z-index:252368896;mso-width-relative:page;mso-height-relative:page;" filled="f" stroked="t" coordsize="21600,21600" o:gfxdata="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">
+                <v:fill on="f" focussize="0,0"/>
+                <v:stroke color="#000000" joinstyle="round" endarrow="block"/>
+                <v:imagedata o:title=""/>
+                <o:lock v:ext="edit" aspectratio="f"/>
+              </v:line>
+            </w:pict>
+          </mc:Fallback>
+        </mc:AlternateContent>
+      </w:r>
+    </w:p>
+    <w:p>
+      <w:pPr>
+        <w:numPr>
+          <w:numId w:val="0"/>
+        </w:numPr>
+        <w:spacing w:after="0" w:line="360" w:lineRule="auto"/>
+        <w:ind w:left="300" w:leftChars="0" w:firstLine="717" w:firstLineChars="0"/>
+        <w:jc w:val="both"/>
+        <w:rPr>
+          <w:rFonts w:ascii="Times New Roman" w:hAnsi="Times New Roman"/>
+          <w:b/>
+          <w:bCs/>
+          <w:sz w:val="26"/>
+          <w:szCs w:val="26"/>
+          <w:lang w:val="en-US"/>
+        </w:rPr>
+      </w:pPr>
+      <w:r>
+        <mc:AlternateContent>
+          <mc:Choice Requires="wps">
+            <w:drawing>
+              <wp:anchor distT="0" distB="0" distL="114300" distR="114300" simplePos="0" relativeHeight="253794304" behindDoc="0" locked="0" layoutInCell="1" allowOverlap="1">
+                <wp:simplePos x="0" y="0"/>
+                <wp:positionH relativeFrom="column">
+                  <wp:posOffset>3084195</wp:posOffset>
+                </wp:positionH>
+                <wp:positionV relativeFrom="paragraph">
+                  <wp:posOffset>110490</wp:posOffset>
+                </wp:positionV>
+                <wp:extent cx="2807970" cy="576580"/>
+                <wp:effectExtent l="4445" t="5080" r="6985" b="8890"/>
+                <wp:wrapNone/>
+                <wp:docPr id="23" name="Rectangle 73"/>
+                <wp:cNvGraphicFramePr/>
+                <a:graphic xmlns:a="http://schemas.openxmlformats.org/drawingml/2006/main">
+                  <a:graphicData uri="http://schemas.microsoft.com/office/word/2010/wordprocessingShape">
+                    <wps:wsp>
+                      <wps:cNvSpPr>
+                        <a:spLocks noChangeArrowheads="1"/>
+                      </wps:cNvSpPr>
+                      <wps:spPr bwMode="auto">
+                        <a:xfrm>
+                          <a:off x="0" y="0"/>
+                          <a:ext cx="2807970" cy="576580"/>
+                        </a:xfrm>
+                        <a:prstGeom prst="rect">
+                          <a:avLst/>
+                        </a:prstGeom>
+                        <a:solidFill>
+                          <a:srgbClr val="FFFFFF"/>
+                        </a:solidFill>
+                        <a:ln w="9525">
+                          <a:solidFill>
+                            <a:srgbClr val="000000"/>
+                          </a:solidFill>
+                          <a:miter lim="800000"/>
+                        </a:ln>
+                      </wps:spPr>
+                      <wps:txbx>
+                        <w:txbxContent>
+                          <w:p>
+                            <w:pPr>
+                              <w:rPr>
+                                <w:rFonts w:ascii="Times New Roman" w:hAnsi="Times New Roman"/>
+                                <w:lang w:val="en-US"/>
+                              </w:rPr>
+                            </w:pPr>
+                            <w:r>
+                              <w:rPr>
+                                <w:rFonts w:ascii="Times New Roman" w:hAnsi="Times New Roman"/>
+                                <w:lang w:val="en-US"/>
+                              </w:rPr>
+                              <w:t>Thêm xóa sửa tài khoản hiện có trên website</w:t>
+                            </w:r>
+                          </w:p>
+                        </w:txbxContent>
+                      </wps:txbx>
+                      <wps:bodyPr rot="0" vert="horz" wrap="square" lIns="91440" tIns="45720" rIns="91440" bIns="45720" anchor="t" anchorCtr="0" upright="1">
+                        <a:noAutofit/>
+                      </wps:bodyPr>
+                    </wps:wsp>
+                  </a:graphicData>
+                </a:graphic>
+              </wp:anchor>
+            </w:drawing>
+          </mc:Choice>
+          <mc:Fallback>
+            <w:pict>
+              <v:rect id="Rectangle 73" o:spid="_x0000_s1026" o:spt="1" style="position:absolute;left:0pt;margin-left:242.85pt;margin-top:8.7pt;height:45.4pt;width:221.1pt;z-index:253794304;mso-width-relative:page;mso-height-relative:page;" fillcolor="#FFFFFF" filled="t" stroked="t" coordsize="21600,21600" o:gfxdata="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">
+                <v:fill on="t" focussize="0,0"/>
+                <v:stroke color="#000000" miterlimit="8" joinstyle="miter"/>
+                <v:imagedata o:title=""/>
+                <o:lock v:ext="edit" aspectratio="f"/>
+                <v:textbox>
+                  <w:txbxContent>
+                    <w:p>
+                      <w:pPr>
+                        <w:rPr>
+                          <w:rFonts w:ascii="Times New Roman" w:hAnsi="Times New Roman"/>
+                          <w:lang w:val="en-US"/>
+                        </w:rPr>
+                      </w:pPr>
+                      <w:r>
+                        <w:rPr>
+                          <w:rFonts w:ascii="Times New Roman" w:hAnsi="Times New Roman"/>
+                          <w:lang w:val="en-US"/>
+                        </w:rPr>
+                        <w:t>Thêm xóa sửa tài khoản hiện có trên website</w:t>
+                      </w:r>
+                    </w:p>
+                  </w:txbxContent>
+                </v:textbox>
+              </v:rect>
+            </w:pict>
+          </mc:Fallback>
+        </mc:AlternateContent>
+      </w:r>
+    </w:p>
+    <w:p>
+      <w:pPr>
+        <w:numPr>
+          <w:ilvl w:val="0"/>
+          <w:numId w:val="0"/>
+        </w:numPr>
+        <w:tabs>
+          <w:tab w:val="left" w:pos="425"/>
+        </w:tabs>
+        <w:spacing w:after="0" w:line="360" w:lineRule="auto"/>
+        <w:jc w:val="both"/>
+        <w:rPr>
+          <w:rFonts w:ascii="Times New Roman" w:hAnsi="Times New Roman"/>
+          <w:b/>
+          <w:bCs/>
+          <w:sz w:val="26"/>
+          <w:szCs w:val="26"/>
+          <w:lang w:val="en-US"/>
+        </w:rPr>
+      </w:pPr>
+      <w:r>
+        <mc:AlternateContent>
+          <mc:Choice Requires="wps">
+            <w:drawing>
+              <wp:anchor distT="0" distB="0" distL="114300" distR="114300" simplePos="0" relativeHeight="253081600" behindDoc="0" locked="0" layoutInCell="1" allowOverlap="1">
+                <wp:simplePos x="0" y="0"/>
+                <wp:positionH relativeFrom="column">
+                  <wp:posOffset>2120900</wp:posOffset>
+                </wp:positionH>
+                <wp:positionV relativeFrom="paragraph">
+                  <wp:posOffset>29845</wp:posOffset>
+                </wp:positionV>
+                <wp:extent cx="955040" cy="15875"/>
+                <wp:effectExtent l="0" t="36830" r="16510" b="23495"/>
+                <wp:wrapNone/>
+                <wp:docPr id="22" name="Line 78"/>
+                <wp:cNvGraphicFramePr/>
+                <a:graphic xmlns:a="http://schemas.openxmlformats.org/drawingml/2006/main">
+                  <a:graphicData uri="http://schemas.microsoft.com/office/word/2010/wordprocessingShape">
+                    <wps:wsp>
+                      <wps:cNvCnPr/>
+                      <wps:spPr bwMode="auto">
+                        <a:xfrm flipV="1">
+                          <a:off x="0" y="0"/>
+                          <a:ext cx="955040" cy="15875"/>
+                        </a:xfrm>
+                        <a:prstGeom prst="line">
+                          <a:avLst/>
+                        </a:prstGeom>
+                        <a:noFill/>
+                        <a:ln w="9525">
+                          <a:solidFill>
+                            <a:srgbClr val="000000"/>
+                          </a:solidFill>
+                          <a:round/>
+                          <a:tailEnd type="triangle" w="med" len="med"/>
+                        </a:ln>
+                      </wps:spPr>
+                      <wps:bodyPr/>
+                    </wps:wsp>
+                  </a:graphicData>
+                </a:graphic>
+              </wp:anchor>
+            </w:drawing>
+          </mc:Choice>
+          <mc:Fallback>
+            <w:pict>
+              <v:line id="Line 78" o:spid="_x0000_s1026" o:spt="20" style="position:absolute;left:0pt;flip:y;margin-left:167pt;margin-top:2.35pt;height:1.25pt;width:75.2pt;z-index:253081600;mso-width-relative:page;mso-height-relative:page;" filled="f" stroked="t" coordsize="21600,21600" o:gfxdata="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">
+                <v:fill on="f" focussize="0,0"/>
+                <v:stroke color="#000000" joinstyle="round" endarrow="block"/>
+                <v:imagedata o:title=""/>
+                <o:lock v:ext="edit" aspectratio="f"/>
+              </v:line>
+            </w:pict>
+          </mc:Fallback>
+        </mc:AlternateContent>
+      </w:r>
     </w:p>
     <w:p>
       <w:pPr>
@@ -2742,136 +4925,136 @@
           <w:lang w:val="en-US"/>
         </w:rPr>
       </w:pPr>
-    </w:p>
-    <w:p>
-      <w:pPr>
-        <w:spacing w:line="360" w:lineRule="auto"/>
-        <w:ind w:left="720"/>
-        <w:jc w:val="both"/>
-        <w:rPr>
-          <w:rFonts w:ascii="Times New Roman" w:hAnsi="Times New Roman"/>
-          <w:sz w:val="26"/>
-          <w:szCs w:val="26"/>
-        </w:rPr>
-      </w:pPr>
-    </w:p>
-    <w:p>
-      <w:pPr>
-        <w:spacing w:line="360" w:lineRule="auto"/>
-        <w:ind w:left="720"/>
-        <w:jc w:val="both"/>
-        <w:rPr>
-          <w:rFonts w:ascii="Times New Roman" w:hAnsi="Times New Roman"/>
-          <w:sz w:val="26"/>
-          <w:szCs w:val="26"/>
-        </w:rPr>
-      </w:pPr>
-    </w:p>
-    <w:p>
-      <w:pPr>
-        <w:spacing w:line="360" w:lineRule="auto"/>
-        <w:ind w:left="720"/>
-        <w:jc w:val="both"/>
-        <w:rPr>
-          <w:rFonts w:ascii="Times New Roman" w:hAnsi="Times New Roman"/>
-          <w:sz w:val="26"/>
-          <w:szCs w:val="26"/>
-        </w:rPr>
-      </w:pPr>
-    </w:p>
-    <w:p>
-      <w:pPr>
-        <w:spacing w:line="360" w:lineRule="auto"/>
-        <w:ind w:left="720"/>
-        <w:jc w:val="both"/>
-        <w:rPr>
-          <w:rFonts w:ascii="Times New Roman" w:hAnsi="Times New Roman"/>
-          <w:sz w:val="26"/>
-          <w:szCs w:val="26"/>
-        </w:rPr>
-      </w:pPr>
-    </w:p>
-    <w:p>
-      <w:pPr>
-        <w:spacing w:line="360" w:lineRule="auto"/>
-        <w:ind w:left="720"/>
-        <w:jc w:val="both"/>
-        <w:rPr>
-          <w:rFonts w:ascii="Times New Roman" w:hAnsi="Times New Roman"/>
-          <w:sz w:val="26"/>
-          <w:szCs w:val="26"/>
-        </w:rPr>
-      </w:pPr>
-    </w:p>
-    <w:p>
-      <w:pPr>
-        <w:spacing w:line="360" w:lineRule="auto"/>
-        <w:ind w:left="720"/>
-        <w:jc w:val="both"/>
-        <w:rPr>
-          <w:rFonts w:ascii="Times New Roman" w:hAnsi="Times New Roman"/>
-          <w:sz w:val="26"/>
-          <w:szCs w:val="26"/>
-        </w:rPr>
-      </w:pPr>
-    </w:p>
-    <w:p>
-      <w:pPr>
-        <w:spacing w:line="360" w:lineRule="auto"/>
-        <w:ind w:left="720"/>
-        <w:jc w:val="both"/>
-        <w:rPr>
-          <w:rFonts w:ascii="Times New Roman" w:hAnsi="Times New Roman"/>
-          <w:sz w:val="26"/>
-          <w:szCs w:val="26"/>
-        </w:rPr>
-      </w:pPr>
-    </w:p>
-    <w:p>
-      <w:pPr>
-        <w:spacing w:line="360" w:lineRule="auto"/>
-        <w:jc w:val="center"/>
-        <w:rPr>
-          <w:rFonts w:ascii="Times New Roman" w:hAnsi="Times New Roman"/>
-          <w:b/>
-          <w:sz w:val="26"/>
-          <w:szCs w:val="26"/>
-        </w:rPr>
-      </w:pPr>
-    </w:p>
-    <w:p>
-      <w:pPr>
-        <w:spacing w:line="360" w:lineRule="auto"/>
-        <w:jc w:val="center"/>
-        <w:rPr>
-          <w:rFonts w:ascii="Times New Roman" w:hAnsi="Times New Roman"/>
-          <w:b/>
-          <w:sz w:val="26"/>
-          <w:szCs w:val="26"/>
-        </w:rPr>
-      </w:pPr>
-      <w:r>
-        <w:rPr>
-          <w:rFonts w:ascii="Times New Roman" w:hAnsi="Times New Roman"/>
-          <w:b/>
-          <w:sz w:val="26"/>
-          <w:szCs w:val="26"/>
-        </w:rPr>
-        <w:br w:type="page"/>
-      </w:r>
-    </w:p>
-    <w:p>
-      <w:pPr>
-        <w:spacing w:line="360" w:lineRule="auto"/>
-        <w:jc w:val="both"/>
-        <w:rPr>
-          <w:rFonts w:ascii="Times New Roman" w:hAnsi="Times New Roman"/>
-          <w:sz w:val="26"/>
-          <w:szCs w:val="26"/>
-        </w:rPr>
-      </w:pPr>
       <w:bookmarkStart w:id="0" w:name="_GoBack"/>
       <w:bookmarkEnd w:id="0"/>
+    </w:p>
+    <w:p>
+      <w:pPr>
+        <w:spacing w:line="360" w:lineRule="auto"/>
+        <w:ind w:left="720"/>
+        <w:jc w:val="both"/>
+        <w:rPr>
+          <w:rFonts w:ascii="Times New Roman" w:hAnsi="Times New Roman"/>
+          <w:sz w:val="26"/>
+          <w:szCs w:val="26"/>
+        </w:rPr>
+      </w:pPr>
+    </w:p>
+    <w:p>
+      <w:pPr>
+        <w:spacing w:line="360" w:lineRule="auto"/>
+        <w:ind w:left="720"/>
+        <w:jc w:val="both"/>
+        <w:rPr>
+          <w:rFonts w:ascii="Times New Roman" w:hAnsi="Times New Roman"/>
+          <w:sz w:val="26"/>
+          <w:szCs w:val="26"/>
+        </w:rPr>
+      </w:pPr>
+    </w:p>
+    <w:p>
+      <w:pPr>
+        <w:spacing w:line="360" w:lineRule="auto"/>
+        <w:ind w:left="720"/>
+        <w:jc w:val="both"/>
+        <w:rPr>
+          <w:rFonts w:ascii="Times New Roman" w:hAnsi="Times New Roman"/>
+          <w:sz w:val="26"/>
+          <w:szCs w:val="26"/>
+        </w:rPr>
+      </w:pPr>
+    </w:p>
+    <w:p>
+      <w:pPr>
+        <w:spacing w:line="360" w:lineRule="auto"/>
+        <w:ind w:left="720"/>
+        <w:jc w:val="both"/>
+        <w:rPr>
+          <w:rFonts w:ascii="Times New Roman" w:hAnsi="Times New Roman"/>
+          <w:sz w:val="26"/>
+          <w:szCs w:val="26"/>
+        </w:rPr>
+      </w:pPr>
+    </w:p>
+    <w:p>
+      <w:pPr>
+        <w:spacing w:line="360" w:lineRule="auto"/>
+        <w:ind w:left="720"/>
+        <w:jc w:val="both"/>
+        <w:rPr>
+          <w:rFonts w:ascii="Times New Roman" w:hAnsi="Times New Roman"/>
+          <w:sz w:val="26"/>
+          <w:szCs w:val="26"/>
+        </w:rPr>
+      </w:pPr>
+    </w:p>
+    <w:p>
+      <w:pPr>
+        <w:spacing w:line="360" w:lineRule="auto"/>
+        <w:ind w:left="720"/>
+        <w:jc w:val="both"/>
+        <w:rPr>
+          <w:rFonts w:ascii="Times New Roman" w:hAnsi="Times New Roman"/>
+          <w:sz w:val="26"/>
+          <w:szCs w:val="26"/>
+        </w:rPr>
+      </w:pPr>
+    </w:p>
+    <w:p>
+      <w:pPr>
+        <w:spacing w:line="360" w:lineRule="auto"/>
+        <w:ind w:left="720"/>
+        <w:jc w:val="both"/>
+        <w:rPr>
+          <w:rFonts w:ascii="Times New Roman" w:hAnsi="Times New Roman"/>
+          <w:sz w:val="26"/>
+          <w:szCs w:val="26"/>
+        </w:rPr>
+      </w:pPr>
+    </w:p>
+    <w:p>
+      <w:pPr>
+        <w:spacing w:line="360" w:lineRule="auto"/>
+        <w:jc w:val="center"/>
+        <w:rPr>
+          <w:rFonts w:ascii="Times New Roman" w:hAnsi="Times New Roman"/>
+          <w:b/>
+          <w:sz w:val="26"/>
+          <w:szCs w:val="26"/>
+        </w:rPr>
+      </w:pPr>
+    </w:p>
+    <w:p>
+      <w:pPr>
+        <w:spacing w:line="360" w:lineRule="auto"/>
+        <w:jc w:val="center"/>
+        <w:rPr>
+          <w:rFonts w:ascii="Times New Roman" w:hAnsi="Times New Roman"/>
+          <w:b/>
+          <w:sz w:val="26"/>
+          <w:szCs w:val="26"/>
+        </w:rPr>
+      </w:pPr>
+      <w:r>
+        <w:rPr>
+          <w:rFonts w:ascii="Times New Roman" w:hAnsi="Times New Roman"/>
+          <w:b/>
+          <w:sz w:val="26"/>
+          <w:szCs w:val="26"/>
+        </w:rPr>
+        <w:br w:type="page"/>
+      </w:r>
+    </w:p>
+    <w:p>
+      <w:pPr>
+        <w:spacing w:line="360" w:lineRule="auto"/>
+        <w:jc w:val="both"/>
+        <w:rPr>
+          <w:rFonts w:ascii="Times New Roman" w:hAnsi="Times New Roman"/>
+          <w:sz w:val="26"/>
+          <w:szCs w:val="26"/>
+        </w:rPr>
+      </w:pPr>
     </w:p>
     <w:sectPr>
       <w:footerReference r:id="rId3" w:type="default"/>
@@ -3224,6 +5407,26 @@
     </w:lvl>
   </w:abstractNum>
   <w:abstractNum w:abstractNumId="4">
+    <w:nsid w:val="559312BD"/>
+    <w:multiLevelType w:val="singleLevel"/>
+    <w:tmpl w:val="559312BD"/>
+    <w:lvl w:ilvl="0" w:tentative="0">
+      <w:start w:val="1"/>
+      <w:numFmt w:val="decimal"/>
+      <w:lvlText w:val="%1."/>
+      <w:lvlJc w:val="left"/>
+      <w:pPr>
+        <w:tabs>
+          <w:tab w:val="left" w:pos="425"/>
+        </w:tabs>
+        <w:ind w:left="425" w:leftChars="0" w:hanging="425" w:firstLineChars="0"/>
+      </w:pPr>
+      <w:rPr>
+        <w:rFonts w:hint="default"/>
+      </w:rPr>
+    </w:lvl>
+  </w:abstractNum>
+  <w:abstractNum w:abstractNumId="5">
     <w:nsid w:val="57397BB0"/>
     <w:multiLevelType w:val="multilevel"/>
     <w:tmpl w:val="57397BB0"/>
@@ -3363,7 +5566,7 @@
       </w:rPr>
     </w:lvl>
   </w:abstractNum>
-  <w:abstractNum w:abstractNumId="5">
+  <w:abstractNum w:abstractNumId="6">
     <w:nsid w:val="5CA461FF"/>
     <w:multiLevelType w:val="multilevel"/>
     <w:tmpl w:val="5CA461FF"/>
@@ -3503,7 +5706,7 @@
       </w:rPr>
     </w:lvl>
   </w:abstractNum>
-  <w:abstractNum w:abstractNumId="6">
+  <w:abstractNum w:abstractNumId="7">
     <w:nsid w:val="5ED1A68D"/>
     <w:multiLevelType w:val="multilevel"/>
     <w:tmpl w:val="5ED1A68D"/>
@@ -3652,7 +5855,7 @@
       </w:rPr>
     </w:lvl>
   </w:abstractNum>
-  <w:abstractNum w:abstractNumId="7">
+  <w:abstractNum w:abstractNumId="8">
     <w:nsid w:val="76C36B32"/>
     <w:multiLevelType w:val="multilevel"/>
     <w:tmpl w:val="76C36B32"/>
@@ -3792,7 +5995,7 @@
       </w:rPr>
     </w:lvl>
   </w:abstractNum>
-  <w:abstractNum w:abstractNumId="8">
+  <w:abstractNum w:abstractNumId="9">
     <w:nsid w:val="7C4D62F6"/>
     <w:multiLevelType w:val="multilevel"/>
     <w:tmpl w:val="7C4D62F6"/>
@@ -3945,7 +6148,7 @@
     <w:abstractNumId w:val="3"/>
   </w:num>
   <w:num w:numId="2">
-    <w:abstractNumId w:val="4"/>
+    <w:abstractNumId w:val="5"/>
   </w:num>
   <w:num w:numId="3">
     <w:abstractNumId w:val="0"/>
@@ -3957,16 +6160,19 @@
     <w:abstractNumId w:val="2"/>
   </w:num>
   <w:num w:numId="6">
+    <w:abstractNumId w:val="8"/>
+  </w:num>
+  <w:num w:numId="7">
+    <w:abstractNumId w:val="6"/>
+  </w:num>
+  <w:num w:numId="8">
     <w:abstractNumId w:val="7"/>
   </w:num>
-  <w:num w:numId="7">
-    <w:abstractNumId w:val="5"/>
+  <w:num w:numId="9">
+    <w:abstractNumId w:val="9"/>
   </w:num>
-  <w:num w:numId="8">
-    <w:abstractNumId w:val="6"/>
-  </w:num>
-  <w:num w:numId="9">
-    <w:abstractNumId w:val="8"/>
+  <w:num w:numId="10">
+    <w:abstractNumId w:val="4"/>
   </w:num>
 </w:numbering>
 </file>
@@ -4865,6 +7071,9 @@
   <customSectProps>
     <customSectPr/>
   </customSectProps>
+  <customShpExts>
+    <customShpInfo spid="_x0000_s1026" textRotate="1"/>
+  </customShpExts>
 </s:customData>
 </file>
 

</xml_diff>